<commit_message>
Edited the legal documents (formatting edits only), and created a separate UVa legal page
</commit_message>
<xml_diff>
--- a/uva/capstone-nda-for-students.docx
+++ b/uva/capstone-nda-for-students.docx
@@ -1,21 +1,23 @@
 
 <file path=word/document.xml><?xml version="1.0" encoding="utf-8"?>
-<w:document xmlns:wpc="http://schemas.microsoft.com/office/word/2010/wordprocessingCanvas" xmlns:mc="http://schemas.openxmlformats.org/markup-compatibility/2006" xmlns:o="urn:schemas-microsoft-com:office:office" xmlns:r="http://schemas.openxmlformats.org/officeDocument/2006/relationships" xmlns:m="http://schemas.openxmlformats.org/officeDocument/2006/math" xmlns:v="urn:schemas-microsoft-com:vml" xmlns:wp14="http://schemas.microsoft.com/office/word/2010/wordprocessingDrawing" xmlns:wp="http://schemas.openxmlformats.org/drawingml/2006/wordprocessingDrawing" xmlns:w10="urn:schemas-microsoft-com:office:word" xmlns:w="http://schemas.openxmlformats.org/wordprocessingml/2006/main" xmlns:w14="http://schemas.microsoft.com/office/word/2010/wordml" xmlns:wpg="http://schemas.microsoft.com/office/word/2010/wordprocessingGroup" xmlns:wpi="http://schemas.microsoft.com/office/word/2010/wordprocessingInk" xmlns:wne="http://schemas.microsoft.com/office/word/2006/wordml" xmlns:wps="http://schemas.microsoft.com/office/word/2010/wordprocessingShape" mc:Ignorable="w14 wp14">
+<w:document xmlns:ve="http://schemas.openxmlformats.org/markup-compatibility/2006" xmlns:o="urn:schemas-microsoft-com:office:office" xmlns:r="http://schemas.openxmlformats.org/officeDocument/2006/relationships" xmlns:m="http://schemas.openxmlformats.org/officeDocument/2006/math" xmlns:v="urn:schemas-microsoft-com:vml" xmlns:wp="http://schemas.openxmlformats.org/drawingml/2006/wordprocessingDrawing" xmlns:w10="urn:schemas-microsoft-com:office:word" xmlns:w="http://schemas.openxmlformats.org/wordprocessingml/2006/main" xmlns:wne="http://schemas.microsoft.com/office/word/2006/wordml">
   <w:body>
     <w:p>
       <w:pPr>
         <w:pStyle w:val="Title"/>
         <w:rPr>
           <w:rFonts w:ascii="Times New Roman" w:hAnsi="Times New Roman"/>
-          <w:szCs w:val="24"/>
-        </w:rPr>
-      </w:pPr>
-      <w:r>
-        <w:rPr>
-          <w:rFonts w:ascii="Times New Roman" w:hAnsi="Times New Roman"/>
-          <w:szCs w:val="24"/>
-        </w:rPr>
-        <w:t>RECIPROCAL NONDISCLOSURE AGREEMENT</w:t>
+          <w:sz w:val="36"/>
+          <w:szCs w:val="36"/>
+        </w:rPr>
+      </w:pPr>
+      <w:r>
+        <w:rPr>
+          <w:rFonts w:ascii="Times New Roman" w:hAnsi="Times New Roman"/>
+          <w:sz w:val="36"/>
+          <w:szCs w:val="36"/>
+        </w:rPr>
+        <w:t>Reciprocal Nondisclosure Agreement</w:t>
       </w:r>
     </w:p>
     <w:p>
@@ -23,24 +25,54 @@
         <w:pStyle w:val="Title"/>
         <w:rPr>
           <w:rFonts w:ascii="Times New Roman" w:hAnsi="Times New Roman"/>
-          <w:szCs w:val="24"/>
-        </w:rPr>
-      </w:pPr>
-      <w:r>
-        <w:rPr>
-          <w:rFonts w:ascii="Times New Roman" w:hAnsi="Times New Roman"/>
-          <w:szCs w:val="24"/>
-        </w:rPr>
-        <w:t>CAPSTONE PROJECT: ________________</w:t>
-      </w:r>
+          <w:sz w:val="10"/>
+          <w:szCs w:val="36"/>
+        </w:rPr>
+      </w:pPr>
     </w:p>
     <w:p>
       <w:pPr>
-        <w:rPr>
-          <w:rFonts w:ascii="Times New Roman" w:hAnsi="Times New Roman"/>
-          <w:szCs w:val="24"/>
-        </w:rPr>
-      </w:pPr>
+        <w:pStyle w:val="Title"/>
+        <w:rPr>
+          <w:rFonts w:ascii="Times New Roman" w:hAnsi="Times New Roman"/>
+          <w:sz w:val="48"/>
+          <w:szCs w:val="36"/>
+        </w:rPr>
+      </w:pPr>
+      <w:r>
+        <w:rPr>
+          <w:rFonts w:ascii="Times New Roman" w:hAnsi="Times New Roman"/>
+          <w:sz w:val="36"/>
+          <w:szCs w:val="36"/>
+        </w:rPr>
+        <w:t>Capstone Project</w:t>
+      </w:r>
+      <w:r>
+        <w:rPr>
+          <w:rFonts w:ascii="Times New Roman" w:hAnsi="Times New Roman"/>
+          <w:sz w:val="36"/>
+          <w:szCs w:val="36"/>
+        </w:rPr>
+        <w:t xml:space="preserve">: </w:t>
+      </w:r>
+      <w:r>
+        <w:rPr>
+          <w:rFonts w:ascii="Times New Roman" w:hAnsi="Times New Roman"/>
+          <w:b w:val="0"/>
+          <w:sz w:val="48"/>
+          <w:szCs w:val="36"/>
+        </w:rPr>
+        <w:t>___________</w:t>
+      </w:r>
+      <w:r>
+        <w:rPr>
+          <w:rFonts w:ascii="Times New Roman" w:hAnsi="Times New Roman"/>
+          <w:b w:val="0"/>
+          <w:sz w:val="48"/>
+          <w:szCs w:val="36"/>
+        </w:rPr>
+        <w:t>_</w:t>
+      </w:r>
     </w:p>
     <w:p>
       <w:pPr>
@@ -50,201 +82,10 @@
           <w:szCs w:val="24"/>
         </w:rPr>
       </w:pPr>
-      <w:r>
-        <w:rPr>
-          <w:rFonts w:ascii="Times New Roman" w:hAnsi="Times New Roman"/>
-          <w:szCs w:val="24"/>
-        </w:rPr>
-        <w:t>This Reciprocal Nondisclosure Agreement</w:t>
-      </w:r>
-      <w:r>
-        <w:rPr>
-          <w:rFonts w:ascii="Times New Roman" w:hAnsi="Times New Roman"/>
-          <w:szCs w:val="24"/>
-        </w:rPr>
-        <w:t xml:space="preserve"> </w:t>
-      </w:r>
-      <w:r>
-        <w:rPr>
-          <w:rFonts w:ascii="Times New Roman" w:hAnsi="Times New Roman"/>
-          <w:szCs w:val="24"/>
-        </w:rPr>
-        <w:t xml:space="preserve">(“Agreement”) </w:t>
-      </w:r>
-      <w:r>
-        <w:rPr>
-          <w:rFonts w:ascii="Times New Roman" w:hAnsi="Times New Roman"/>
-          <w:szCs w:val="24"/>
-        </w:rPr>
-        <w:t xml:space="preserve">is </w:t>
-      </w:r>
-      <w:r>
-        <w:rPr>
-          <w:rFonts w:ascii="Times New Roman" w:hAnsi="Times New Roman"/>
-          <w:szCs w:val="24"/>
-        </w:rPr>
-        <w:t xml:space="preserve">effective as of  </w:t>
-      </w:r>
-      <w:r>
-        <w:rPr>
-          <w:rFonts w:ascii="Times New Roman" w:hAnsi="Times New Roman"/>
-          <w:szCs w:val="24"/>
-          <w:u w:val="single"/>
-        </w:rPr>
-        <w:t xml:space="preserve">                            ,</w:t>
-      </w:r>
-      <w:r>
-        <w:rPr>
-          <w:rFonts w:ascii="Times New Roman" w:hAnsi="Times New Roman"/>
-          <w:szCs w:val="24"/>
-        </w:rPr>
-        <w:t xml:space="preserve"> 20__  </w:t>
-      </w:r>
-      <w:r>
-        <w:rPr>
-          <w:rFonts w:ascii="Times New Roman" w:hAnsi="Times New Roman"/>
-          <w:szCs w:val="24"/>
-        </w:rPr>
-        <w:t xml:space="preserve">and </w:t>
-      </w:r>
-      <w:r>
-        <w:rPr>
-          <w:rFonts w:ascii="Times New Roman" w:hAnsi="Times New Roman"/>
-          <w:szCs w:val="24"/>
-        </w:rPr>
-        <w:t xml:space="preserve">is entered into by </w:t>
-      </w:r>
-      <w:r>
-        <w:rPr>
-          <w:rFonts w:ascii="Times New Roman" w:hAnsi="Times New Roman"/>
-          <w:szCs w:val="24"/>
-        </w:rPr>
-        <w:t>_____________________________</w:t>
-      </w:r>
-      <w:r>
-        <w:rPr>
-          <w:rFonts w:ascii="Times New Roman" w:hAnsi="Times New Roman"/>
-          <w:color w:val="FF0000"/>
-          <w:szCs w:val="24"/>
-        </w:rPr>
-        <w:t xml:space="preserve"> </w:t>
-      </w:r>
-      <w:r>
-        <w:rPr>
-          <w:rFonts w:ascii="Times New Roman" w:hAnsi="Times New Roman"/>
-          <w:szCs w:val="24"/>
-        </w:rPr>
-        <w:t>(“</w:t>
-      </w:r>
-      <w:r>
-        <w:rPr>
-          <w:rFonts w:ascii="Times New Roman" w:hAnsi="Times New Roman"/>
-          <w:szCs w:val="24"/>
-        </w:rPr>
-        <w:t>Collaborator</w:t>
-      </w:r>
-      <w:r>
-        <w:rPr>
-          <w:rFonts w:ascii="Times New Roman" w:hAnsi="Times New Roman"/>
-          <w:szCs w:val="24"/>
-        </w:rPr>
-        <w:t xml:space="preserve">”), having principal offices located at </w:t>
-      </w:r>
-      <w:r>
-        <w:rPr>
-          <w:rFonts w:ascii="Times New Roman" w:hAnsi="Times New Roman"/>
-          <w:szCs w:val="24"/>
-        </w:rPr>
-        <w:t>_____________________________________</w:t>
-      </w:r>
-      <w:r>
-        <w:rPr>
-          <w:rFonts w:ascii="Times New Roman" w:hAnsi="Times New Roman"/>
-          <w:szCs w:val="24"/>
-        </w:rPr>
-        <w:t xml:space="preserve"> and </w:t>
-      </w:r>
-      <w:r>
-        <w:rPr>
-          <w:rFonts w:ascii="Times New Roman" w:hAnsi="Times New Roman"/>
-          <w:szCs w:val="24"/>
-        </w:rPr>
-        <w:t>_____________ (“Student Participant”) a student at the University of Virginia participating in a Capstone Project to [</w:t>
-      </w:r>
-      <w:r>
-        <w:rPr>
-          <w:rFonts w:ascii="Times New Roman" w:hAnsi="Times New Roman"/>
-          <w:szCs w:val="24"/>
-          <w:highlight w:val="yellow"/>
-        </w:rPr>
-        <w:t>describe class</w:t>
-      </w:r>
-      <w:r>
-        <w:rPr>
-          <w:rFonts w:ascii="Times New Roman" w:hAnsi="Times New Roman"/>
-          <w:szCs w:val="24"/>
-        </w:rPr>
-        <w:t>](the “Capstone Project”).</w:t>
-      </w:r>
-      <w:r>
-        <w:rPr>
-          <w:rFonts w:ascii="Times New Roman" w:hAnsi="Times New Roman"/>
-          <w:szCs w:val="24"/>
-        </w:rPr>
-        <w:t xml:space="preserve"> This Agreement </w:t>
-      </w:r>
-      <w:r>
-        <w:rPr>
-          <w:rFonts w:ascii="Times New Roman" w:hAnsi="Times New Roman"/>
-          <w:szCs w:val="24"/>
-        </w:rPr>
-        <w:t>confirms the terms and conditions under which</w:t>
-      </w:r>
-      <w:r>
-        <w:rPr>
-          <w:rFonts w:ascii="Times New Roman" w:hAnsi="Times New Roman"/>
-          <w:szCs w:val="24"/>
-        </w:rPr>
-        <w:t xml:space="preserve"> Collaborator and </w:t>
-      </w:r>
-      <w:r>
-        <w:rPr>
-          <w:rFonts w:ascii="Times New Roman" w:hAnsi="Times New Roman"/>
-          <w:szCs w:val="24"/>
-        </w:rPr>
-        <w:t xml:space="preserve">Student Participant </w:t>
-      </w:r>
-      <w:r>
-        <w:rPr>
-          <w:rFonts w:ascii="Times New Roman" w:hAnsi="Times New Roman"/>
-          <w:szCs w:val="24"/>
-        </w:rPr>
-        <w:t xml:space="preserve">may </w:t>
-      </w:r>
-      <w:r>
-        <w:rPr>
-          <w:rFonts w:ascii="Times New Roman" w:hAnsi="Times New Roman"/>
-          <w:szCs w:val="24"/>
-        </w:rPr>
-        <w:t xml:space="preserve">exchange Confidential Information, as hereinafter defined, with one another for the sole purpose of permitting each party to use the other party’s Confidential Information for </w:t>
-      </w:r>
-      <w:r>
-        <w:rPr>
-          <w:rFonts w:ascii="Times New Roman" w:hAnsi="Times New Roman"/>
-          <w:szCs w:val="24"/>
-        </w:rPr>
-        <w:t>the support and/or participation in</w:t>
-      </w:r>
-      <w:r>
-        <w:rPr>
-          <w:rFonts w:ascii="Times New Roman" w:hAnsi="Times New Roman"/>
-          <w:szCs w:val="24"/>
-        </w:rPr>
-        <w:t xml:space="preserve"> the Capstone Project.</w:t>
-      </w:r>
     </w:p>
     <w:p>
       <w:pPr>
+        <w:jc w:val="both"/>
         <w:rPr>
           <w:rFonts w:ascii="Times New Roman" w:hAnsi="Times New Roman"/>
           <w:szCs w:val="24"/>
@@ -253,6 +94,312 @@
     </w:p>
     <w:p>
       <w:pPr>
+        <w:jc w:val="both"/>
+        <w:rPr>
+          <w:rFonts w:ascii="Times New Roman" w:hAnsi="Times New Roman"/>
+          <w:szCs w:val="24"/>
+        </w:rPr>
+      </w:pPr>
+      <w:r>
+        <w:rPr>
+          <w:rFonts w:ascii="Times New Roman" w:hAnsi="Times New Roman"/>
+          <w:szCs w:val="24"/>
+        </w:rPr>
+        <w:t>This Reciprocal Nondisclosure Agreement</w:t>
+      </w:r>
+      <w:r>
+        <w:rPr>
+          <w:rFonts w:ascii="Times New Roman" w:hAnsi="Times New Roman"/>
+          <w:szCs w:val="24"/>
+        </w:rPr>
+        <w:t xml:space="preserve"> </w:t>
+      </w:r>
+      <w:r>
+        <w:rPr>
+          <w:rFonts w:ascii="Times New Roman" w:hAnsi="Times New Roman"/>
+          <w:szCs w:val="24"/>
+        </w:rPr>
+        <w:t xml:space="preserve">(“Agreement”) </w:t>
+      </w:r>
+      <w:r>
+        <w:rPr>
+          <w:rFonts w:ascii="Times New Roman" w:hAnsi="Times New Roman"/>
+          <w:szCs w:val="24"/>
+        </w:rPr>
+        <w:t xml:space="preserve">is </w:t>
+      </w:r>
+      <w:r>
+        <w:rPr>
+          <w:rFonts w:ascii="Times New Roman" w:hAnsi="Times New Roman"/>
+          <w:szCs w:val="24"/>
+        </w:rPr>
+        <w:t xml:space="preserve">effective as of  </w:t>
+      </w:r>
+      <w:r>
+        <w:rPr>
+          <w:rFonts w:ascii="Times New Roman" w:hAnsi="Times New Roman"/>
+          <w:sz w:val="48"/>
+          <w:szCs w:val="48"/>
+        </w:rPr>
+        <w:t>________</w:t>
+      </w:r>
+      <w:r>
+        <w:rPr>
+          <w:rFonts w:ascii="Times New Roman" w:hAnsi="Times New Roman"/>
+          <w:szCs w:val="24"/>
+          <w:u w:val="single"/>
+        </w:rPr>
+        <w:t>,</w:t>
+      </w:r>
+      <w:r>
+        <w:rPr>
+          <w:rFonts w:ascii="Times New Roman" w:hAnsi="Times New Roman"/>
+          <w:szCs w:val="24"/>
+        </w:rPr>
+        <w:t xml:space="preserve"> 20</w:t>
+      </w:r>
+      <w:r>
+        <w:rPr>
+          <w:rFonts w:ascii="Times New Roman" w:hAnsi="Times New Roman"/>
+          <w:sz w:val="48"/>
+          <w:szCs w:val="48"/>
+        </w:rPr>
+        <w:t>__</w:t>
+      </w:r>
+      <w:r>
+        <w:rPr>
+          <w:rFonts w:ascii="Times New Roman" w:hAnsi="Times New Roman"/>
+          <w:szCs w:val="24"/>
+        </w:rPr>
+        <w:t xml:space="preserve">  </w:t>
+      </w:r>
+      <w:r>
+        <w:rPr>
+          <w:rFonts w:ascii="Times New Roman" w:hAnsi="Times New Roman"/>
+          <w:szCs w:val="24"/>
+        </w:rPr>
+        <w:t xml:space="preserve">and </w:t>
+      </w:r>
+      <w:r>
+        <w:rPr>
+          <w:rFonts w:ascii="Times New Roman" w:hAnsi="Times New Roman"/>
+          <w:szCs w:val="24"/>
+        </w:rPr>
+        <w:t xml:space="preserve">is entered into by </w:t>
+      </w:r>
+      <w:r>
+        <w:rPr>
+          <w:rFonts w:ascii="Times New Roman" w:hAnsi="Times New Roman"/>
+          <w:sz w:val="48"/>
+          <w:szCs w:val="48"/>
+        </w:rPr>
+        <w:t>________</w:t>
+      </w:r>
+      <w:r>
+        <w:rPr>
+          <w:rFonts w:ascii="Times New Roman" w:hAnsi="Times New Roman"/>
+          <w:sz w:val="48"/>
+          <w:szCs w:val="48"/>
+        </w:rPr>
+        <w:t>________</w:t>
+      </w:r>
+      <w:r>
+        <w:rPr>
+          <w:rFonts w:ascii="Times New Roman" w:hAnsi="Times New Roman"/>
+          <w:color w:val="FF0000"/>
+          <w:szCs w:val="24"/>
+        </w:rPr>
+        <w:t xml:space="preserve"> </w:t>
+      </w:r>
+      <w:r>
+        <w:rPr>
+          <w:rFonts w:ascii="Times New Roman" w:hAnsi="Times New Roman"/>
+          <w:szCs w:val="24"/>
+        </w:rPr>
+        <w:t>(“</w:t>
+      </w:r>
+      <w:r>
+        <w:rPr>
+          <w:rFonts w:ascii="Times New Roman" w:hAnsi="Times New Roman"/>
+          <w:szCs w:val="24"/>
+        </w:rPr>
+        <w:t>Collaborator</w:t>
+      </w:r>
+      <w:r>
+        <w:rPr>
+          <w:rFonts w:ascii="Times New Roman" w:hAnsi="Times New Roman"/>
+          <w:szCs w:val="24"/>
+        </w:rPr>
+        <w:t xml:space="preserve">”), having principal offices located at </w:t>
+      </w:r>
+      <w:r>
+        <w:rPr>
+          <w:rFonts w:ascii="Times New Roman" w:hAnsi="Times New Roman"/>
+          <w:sz w:val="48"/>
+          <w:szCs w:val="48"/>
+        </w:rPr>
+        <w:t>______</w:t>
+      </w:r>
+      <w:r>
+        <w:rPr>
+          <w:rFonts w:ascii="Times New Roman" w:hAnsi="Times New Roman"/>
+          <w:sz w:val="48"/>
+          <w:szCs w:val="48"/>
+        </w:rPr>
+        <w:t>_______</w:t>
+      </w:r>
+      <w:r>
+        <w:rPr>
+          <w:rFonts w:ascii="Times New Roman" w:hAnsi="Times New Roman"/>
+          <w:sz w:val="48"/>
+          <w:szCs w:val="48"/>
+        </w:rPr>
+        <w:t>___</w:t>
+      </w:r>
+      <w:r>
+        <w:rPr>
+          <w:rFonts w:ascii="Times New Roman" w:hAnsi="Times New Roman"/>
+          <w:szCs w:val="24"/>
+        </w:rPr>
+        <w:t xml:space="preserve">, </w:t>
+      </w:r>
+      <w:r>
+        <w:rPr>
+          <w:rFonts w:ascii="Times New Roman" w:hAnsi="Times New Roman"/>
+          <w:szCs w:val="24"/>
+        </w:rPr>
+        <w:t xml:space="preserve">and </w:t>
+      </w:r>
+      <w:r>
+        <w:rPr>
+          <w:rFonts w:ascii="Times New Roman" w:hAnsi="Times New Roman"/>
+          <w:sz w:val="48"/>
+          <w:szCs w:val="48"/>
+        </w:rPr>
+        <w:t>____</w:t>
+      </w:r>
+      <w:r>
+        <w:rPr>
+          <w:rFonts w:ascii="Times New Roman" w:hAnsi="Times New Roman"/>
+          <w:sz w:val="48"/>
+          <w:szCs w:val="48"/>
+        </w:rPr>
+        <w:t>_</w:t>
+      </w:r>
+      <w:r>
+        <w:rPr>
+          <w:rFonts w:ascii="Times New Roman" w:hAnsi="Times New Roman"/>
+          <w:sz w:val="48"/>
+          <w:szCs w:val="48"/>
+        </w:rPr>
+        <w:t>_</w:t>
+      </w:r>
+      <w:r>
+        <w:rPr>
+          <w:rFonts w:ascii="Times New Roman" w:hAnsi="Times New Roman"/>
+          <w:sz w:val="48"/>
+          <w:szCs w:val="48"/>
+        </w:rPr>
+        <w:t>___</w:t>
+      </w:r>
+      <w:r>
+        <w:rPr>
+          <w:rFonts w:ascii="Times New Roman" w:hAnsi="Times New Roman"/>
+          <w:szCs w:val="24"/>
+        </w:rPr>
+        <w:t xml:space="preserve"> (“Student Participant”) a student at the University of Virginia participating in a Capstone Project to </w:t>
+      </w:r>
+      <w:r>
+        <w:rPr>
+          <w:rFonts w:ascii="Times New Roman" w:hAnsi="Times New Roman"/>
+          <w:sz w:val="48"/>
+          <w:szCs w:val="48"/>
+        </w:rPr>
+        <w:t>_____________________________________</w:t>
+      </w:r>
+      <w:r>
+        <w:rPr>
+          <w:rFonts w:ascii="Times New Roman" w:hAnsi="Times New Roman"/>
+          <w:szCs w:val="24"/>
+        </w:rPr>
+        <w:t xml:space="preserve"> </w:t>
+      </w:r>
+      <w:r>
+        <w:rPr>
+          <w:rFonts w:ascii="Times New Roman" w:hAnsi="Times New Roman"/>
+          <w:szCs w:val="24"/>
+        </w:rPr>
+        <w:t>(the “Capstone Project”).</w:t>
+      </w:r>
+      <w:r>
+        <w:rPr>
+          <w:rFonts w:ascii="Times New Roman" w:hAnsi="Times New Roman"/>
+          <w:szCs w:val="24"/>
+        </w:rPr>
+        <w:t xml:space="preserve"> This Agreement </w:t>
+      </w:r>
+      <w:r>
+        <w:rPr>
+          <w:rFonts w:ascii="Times New Roman" w:hAnsi="Times New Roman"/>
+          <w:szCs w:val="24"/>
+        </w:rPr>
+        <w:t>confirms the terms and conditions under which</w:t>
+      </w:r>
+      <w:r>
+        <w:rPr>
+          <w:rFonts w:ascii="Times New Roman" w:hAnsi="Times New Roman"/>
+          <w:szCs w:val="24"/>
+        </w:rPr>
+        <w:t xml:space="preserve"> Collaborator and </w:t>
+      </w:r>
+      <w:r>
+        <w:rPr>
+          <w:rFonts w:ascii="Times New Roman" w:hAnsi="Times New Roman"/>
+          <w:szCs w:val="24"/>
+        </w:rPr>
+        <w:t xml:space="preserve">Student Participant </w:t>
+      </w:r>
+      <w:r>
+        <w:rPr>
+          <w:rFonts w:ascii="Times New Roman" w:hAnsi="Times New Roman"/>
+          <w:szCs w:val="24"/>
+        </w:rPr>
+        <w:t xml:space="preserve">may </w:t>
+      </w:r>
+      <w:r>
+        <w:rPr>
+          <w:rFonts w:ascii="Times New Roman" w:hAnsi="Times New Roman"/>
+          <w:szCs w:val="24"/>
+        </w:rPr>
+        <w:t xml:space="preserve">exchange Confidential Information, as hereinafter defined, with one another for the sole purpose of permitting each party to use the other party’s Confidential Information for </w:t>
+      </w:r>
+      <w:r>
+        <w:rPr>
+          <w:rFonts w:ascii="Times New Roman" w:hAnsi="Times New Roman"/>
+          <w:szCs w:val="24"/>
+        </w:rPr>
+        <w:t>the support and/or participation in</w:t>
+      </w:r>
+      <w:r>
+        <w:rPr>
+          <w:rFonts w:ascii="Times New Roman" w:hAnsi="Times New Roman"/>
+          <w:szCs w:val="24"/>
+        </w:rPr>
+        <w:t xml:space="preserve"> the Capstone Project.</w:t>
+      </w:r>
+    </w:p>
+    <w:p>
+      <w:pPr>
+        <w:jc w:val="both"/>
+        <w:rPr>
+          <w:rFonts w:ascii="Times New Roman" w:hAnsi="Times New Roman"/>
+          <w:szCs w:val="24"/>
+        </w:rPr>
+      </w:pPr>
+    </w:p>
+    <w:p>
+      <w:pPr>
+        <w:jc w:val="both"/>
         <w:rPr>
           <w:rFonts w:ascii="Times New Roman" w:hAnsi="Times New Roman"/>
           <w:szCs w:val="24"/>
@@ -276,6 +423,7 @@
     </w:p>
     <w:p>
       <w:pPr>
+        <w:jc w:val="both"/>
         <w:rPr>
           <w:rFonts w:ascii="Times New Roman" w:hAnsi="Times New Roman"/>
           <w:szCs w:val="24"/>
@@ -284,6 +432,7 @@
     </w:p>
     <w:p>
       <w:pPr>
+        <w:jc w:val="both"/>
         <w:rPr>
           <w:rFonts w:ascii="Times New Roman" w:hAnsi="Times New Roman"/>
           <w:szCs w:val="24"/>
@@ -383,6 +532,7 @@
     </w:p>
     <w:p>
       <w:pPr>
+        <w:jc w:val="both"/>
         <w:rPr>
           <w:rFonts w:ascii="Times New Roman" w:hAnsi="Times New Roman"/>
           <w:szCs w:val="24"/>
@@ -391,6 +541,7 @@
     </w:p>
     <w:p>
       <w:pPr>
+        <w:jc w:val="both"/>
         <w:rPr>
           <w:rFonts w:ascii="Times New Roman" w:hAnsi="Times New Roman"/>
           <w:szCs w:val="24"/>
@@ -437,6 +588,7 @@
     </w:p>
     <w:p>
       <w:pPr>
+        <w:jc w:val="both"/>
         <w:rPr>
           <w:rFonts w:ascii="Times New Roman" w:hAnsi="Times New Roman"/>
           <w:szCs w:val="24"/>
@@ -449,6 +601,7 @@
           <w:ilvl w:val="0"/>
           <w:numId w:val="3"/>
         </w:numPr>
+        <w:jc w:val="both"/>
         <w:rPr>
           <w:rFonts w:ascii="Times New Roman" w:hAnsi="Times New Roman"/>
           <w:szCs w:val="24"/>
@@ -468,6 +621,7 @@
           <w:ilvl w:val="0"/>
           <w:numId w:val="3"/>
         </w:numPr>
+        <w:jc w:val="both"/>
         <w:rPr>
           <w:rFonts w:ascii="Times New Roman" w:hAnsi="Times New Roman"/>
           <w:szCs w:val="24"/>
@@ -487,16 +641,18 @@
           <w:ilvl w:val="0"/>
           <w:numId w:val="3"/>
         </w:numPr>
-        <w:rPr>
-          <w:rFonts w:ascii="Times New Roman" w:hAnsi="Times New Roman"/>
-          <w:szCs w:val="24"/>
-        </w:rPr>
-      </w:pPr>
-      <w:r>
-        <w:rPr>
-          <w:rFonts w:ascii="Times New Roman" w:hAnsi="Times New Roman"/>
-          <w:szCs w:val="24"/>
-        </w:rPr>
+        <w:jc w:val="both"/>
+        <w:rPr>
+          <w:rFonts w:ascii="Times New Roman" w:hAnsi="Times New Roman"/>
+          <w:szCs w:val="24"/>
+        </w:rPr>
+      </w:pPr>
+      <w:r>
+        <w:rPr>
+          <w:rFonts w:ascii="Times New Roman" w:hAnsi="Times New Roman"/>
+          <w:szCs w:val="24"/>
+        </w:rPr>
+        <w:lastRenderedPageBreak/>
         <w:t xml:space="preserve">Is properly obtained by the receiving party from a third party not under a confidentiality obligation to the disclosing party; or </w:t>
       </w:r>
     </w:p>
@@ -506,6 +662,7 @@
           <w:ilvl w:val="0"/>
           <w:numId w:val="3"/>
         </w:numPr>
+        <w:jc w:val="both"/>
         <w:rPr>
           <w:rFonts w:ascii="Times New Roman" w:hAnsi="Times New Roman"/>
           <w:szCs w:val="24"/>
@@ -525,6 +682,7 @@
           <w:ilvl w:val="0"/>
           <w:numId w:val="3"/>
         </w:numPr>
+        <w:jc w:val="both"/>
         <w:rPr>
           <w:rFonts w:ascii="Times New Roman" w:hAnsi="Times New Roman"/>
           <w:szCs w:val="24"/>
@@ -586,6 +744,7 @@
           <w:ilvl w:val="0"/>
           <w:numId w:val="3"/>
         </w:numPr>
+        <w:jc w:val="both"/>
         <w:rPr>
           <w:rFonts w:ascii="Times New Roman" w:hAnsi="Times New Roman"/>
           <w:szCs w:val="24"/>
@@ -601,6 +760,7 @@
     </w:p>
     <w:p>
       <w:pPr>
+        <w:jc w:val="both"/>
         <w:rPr>
           <w:rFonts w:ascii="Times New Roman" w:hAnsi="Times New Roman"/>
           <w:szCs w:val="24"/>
@@ -609,22 +769,23 @@
     </w:p>
     <w:p>
       <w:pPr>
-        <w:rPr>
-          <w:rFonts w:ascii="Times New Roman" w:hAnsi="Times New Roman"/>
-          <w:szCs w:val="24"/>
-        </w:rPr>
-      </w:pPr>
-      <w:r>
-        <w:rPr>
-          <w:rFonts w:ascii="Times New Roman" w:hAnsi="Times New Roman"/>
-          <w:szCs w:val="24"/>
-        </w:rPr>
-        <w:lastRenderedPageBreak/>
+        <w:jc w:val="both"/>
+        <w:rPr>
+          <w:rFonts w:ascii="Times New Roman" w:hAnsi="Times New Roman"/>
+          <w:szCs w:val="24"/>
+        </w:rPr>
+      </w:pPr>
+      <w:r>
+        <w:rPr>
+          <w:rFonts w:ascii="Times New Roman" w:hAnsi="Times New Roman"/>
+          <w:szCs w:val="24"/>
+        </w:rPr>
         <w:tab/>
       </w:r>
     </w:p>
     <w:p>
       <w:pPr>
+        <w:jc w:val="both"/>
         <w:rPr>
           <w:rFonts w:ascii="Times New Roman" w:hAnsi="Times New Roman"/>
           <w:szCs w:val="24"/>
@@ -692,6 +853,7 @@
     </w:p>
     <w:p>
       <w:pPr>
+        <w:jc w:val="both"/>
         <w:rPr>
           <w:rFonts w:ascii="Times New Roman" w:hAnsi="Times New Roman"/>
           <w:szCs w:val="24"/>
@@ -700,6 +862,7 @@
     </w:p>
     <w:p>
       <w:pPr>
+        <w:jc w:val="both"/>
         <w:rPr>
           <w:rFonts w:ascii="Times New Roman" w:hAnsi="Times New Roman"/>
           <w:szCs w:val="24"/>
@@ -744,6 +907,7 @@
     </w:p>
     <w:p>
       <w:pPr>
+        <w:jc w:val="both"/>
         <w:rPr>
           <w:rFonts w:ascii="Times New Roman" w:hAnsi="Times New Roman"/>
           <w:szCs w:val="24"/>
@@ -752,6 +916,7 @@
     </w:p>
     <w:p>
       <w:pPr>
+        <w:jc w:val="both"/>
         <w:rPr>
           <w:rFonts w:ascii="Times New Roman" w:hAnsi="Times New Roman"/>
           <w:szCs w:val="24"/>
@@ -782,6 +947,7 @@
     </w:p>
     <w:p>
       <w:pPr>
+        <w:jc w:val="both"/>
         <w:rPr>
           <w:rFonts w:ascii="Times New Roman" w:hAnsi="Times New Roman"/>
           <w:szCs w:val="24"/>
@@ -792,7 +958,7 @@
       <w:tblPr>
         <w:tblW w:w="0" w:type="auto"/>
         <w:tblLayout w:type="fixed"/>
-        <w:tblLook w:val="0000" w:firstRow="0" w:lastRow="0" w:firstColumn="0" w:lastColumn="0" w:noHBand="0" w:noVBand="0"/>
+        <w:tblLook w:val="0000"/>
       </w:tblPr>
       <w:tblGrid>
         <w:gridCol w:w="558"/>
@@ -817,6 +983,7 @@
                 <w:tab w:val="left" w:pos="4320"/>
                 <w:tab w:val="left" w:pos="7920"/>
               </w:tabs>
+              <w:jc w:val="both"/>
               <w:rPr>
                 <w:rFonts w:ascii="Times New Roman" w:hAnsi="Times New Roman"/>
                 <w:b/>
@@ -830,6 +997,7 @@
                 <w:tab w:val="left" w:pos="4320"/>
                 <w:tab w:val="left" w:pos="7920"/>
               </w:tabs>
+              <w:jc w:val="both"/>
               <w:rPr>
                 <w:rFonts w:ascii="Times New Roman" w:hAnsi="Times New Roman"/>
                 <w:b/>
@@ -849,6 +1017,7 @@
                 <w:tab w:val="left" w:pos="4320"/>
                 <w:tab w:val="left" w:pos="7920"/>
               </w:tabs>
+              <w:jc w:val="both"/>
               <w:rPr>
                 <w:rFonts w:ascii="Times New Roman" w:hAnsi="Times New Roman"/>
                 <w:b/>
@@ -875,6 +1044,7 @@
                 <w:tab w:val="left" w:pos="4320"/>
                 <w:tab w:val="left" w:pos="7920"/>
               </w:tabs>
+              <w:jc w:val="both"/>
               <w:rPr>
                 <w:rFonts w:ascii="Times New Roman" w:hAnsi="Times New Roman"/>
                 <w:szCs w:val="24"/>
@@ -899,6 +1069,7 @@
                 <w:tab w:val="left" w:pos="4320"/>
                 <w:tab w:val="left" w:pos="7920"/>
               </w:tabs>
+              <w:jc w:val="both"/>
               <w:rPr>
                 <w:rFonts w:ascii="Times New Roman" w:hAnsi="Times New Roman"/>
                 <w:szCs w:val="24"/>
@@ -917,6 +1088,7 @@
                 <w:tab w:val="left" w:pos="4320"/>
                 <w:tab w:val="left" w:pos="7920"/>
               </w:tabs>
+              <w:jc w:val="both"/>
               <w:rPr>
                 <w:rFonts w:ascii="Times New Roman" w:hAnsi="Times New Roman"/>
                 <w:szCs w:val="24"/>
@@ -949,18 +1121,20 @@
                 <w:tab w:val="left" w:pos="4320"/>
                 <w:tab w:val="left" w:pos="7920"/>
               </w:tabs>
-              <w:rPr>
-                <w:rFonts w:ascii="Times New Roman" w:hAnsi="Times New Roman"/>
-                <w:szCs w:val="24"/>
-              </w:rPr>
-            </w:pPr>
-          </w:p>
-          <w:p>
-            <w:pPr>
-              <w:tabs>
-                <w:tab w:val="left" w:pos="4320"/>
-                <w:tab w:val="left" w:pos="7920"/>
-              </w:tabs>
+              <w:jc w:val="both"/>
+              <w:rPr>
+                <w:rFonts w:ascii="Times New Roman" w:hAnsi="Times New Roman"/>
+                <w:szCs w:val="24"/>
+              </w:rPr>
+            </w:pPr>
+          </w:p>
+          <w:p>
+            <w:pPr>
+              <w:tabs>
+                <w:tab w:val="left" w:pos="4320"/>
+                <w:tab w:val="left" w:pos="7920"/>
+              </w:tabs>
+              <w:jc w:val="both"/>
               <w:rPr>
                 <w:rFonts w:ascii="Times New Roman" w:hAnsi="Times New Roman"/>
                 <w:szCs w:val="24"/>
@@ -985,6 +1159,7 @@
                 <w:tab w:val="left" w:pos="4320"/>
                 <w:tab w:val="left" w:pos="7920"/>
               </w:tabs>
+              <w:jc w:val="both"/>
               <w:rPr>
                 <w:rFonts w:ascii="Times New Roman" w:hAnsi="Times New Roman"/>
                 <w:szCs w:val="24"/>
@@ -1003,18 +1178,20 @@
                 <w:tab w:val="left" w:pos="4320"/>
                 <w:tab w:val="left" w:pos="7920"/>
               </w:tabs>
-              <w:rPr>
-                <w:rFonts w:ascii="Times New Roman" w:hAnsi="Times New Roman"/>
-                <w:szCs w:val="24"/>
-              </w:rPr>
-            </w:pPr>
-          </w:p>
-          <w:p>
-            <w:pPr>
-              <w:tabs>
-                <w:tab w:val="left" w:pos="4320"/>
-                <w:tab w:val="left" w:pos="7920"/>
-              </w:tabs>
+              <w:jc w:val="both"/>
+              <w:rPr>
+                <w:rFonts w:ascii="Times New Roman" w:hAnsi="Times New Roman"/>
+                <w:szCs w:val="24"/>
+              </w:rPr>
+            </w:pPr>
+          </w:p>
+          <w:p>
+            <w:pPr>
+              <w:tabs>
+                <w:tab w:val="left" w:pos="4320"/>
+                <w:tab w:val="left" w:pos="7920"/>
+              </w:tabs>
+              <w:jc w:val="both"/>
               <w:rPr>
                 <w:rFonts w:ascii="Times New Roman" w:hAnsi="Times New Roman"/>
                 <w:szCs w:val="24"/>
@@ -1046,6 +1223,7 @@
                 <w:tab w:val="left" w:pos="4320"/>
                 <w:tab w:val="left" w:pos="7920"/>
               </w:tabs>
+              <w:jc w:val="both"/>
               <w:rPr>
                 <w:rFonts w:ascii="Times New Roman" w:hAnsi="Times New Roman"/>
                 <w:szCs w:val="24"/>
@@ -1066,6 +1244,7 @@
                 <w:tab w:val="left" w:pos="4320"/>
                 <w:tab w:val="left" w:pos="7920"/>
               </w:tabs>
+              <w:jc w:val="both"/>
               <w:rPr>
                 <w:rFonts w:ascii="Times New Roman" w:hAnsi="Times New Roman"/>
                 <w:szCs w:val="24"/>
@@ -1083,6 +1262,7 @@
                 <w:tab w:val="left" w:pos="4320"/>
                 <w:tab w:val="left" w:pos="7920"/>
               </w:tabs>
+              <w:jc w:val="both"/>
               <w:rPr>
                 <w:rFonts w:ascii="Times New Roman" w:hAnsi="Times New Roman"/>
                 <w:szCs w:val="24"/>
@@ -1100,6 +1280,7 @@
                 <w:tab w:val="left" w:pos="4320"/>
                 <w:tab w:val="left" w:pos="7920"/>
               </w:tabs>
+              <w:jc w:val="both"/>
               <w:rPr>
                 <w:rFonts w:ascii="Times New Roman" w:hAnsi="Times New Roman"/>
                 <w:szCs w:val="24"/>
@@ -1120,6 +1301,7 @@
                 <w:tab w:val="left" w:pos="4320"/>
                 <w:tab w:val="left" w:pos="7920"/>
               </w:tabs>
+              <w:jc w:val="both"/>
               <w:rPr>
                 <w:rFonts w:ascii="Times New Roman" w:hAnsi="Times New Roman"/>
                 <w:szCs w:val="24"/>
@@ -1146,6 +1328,7 @@
                 <w:tab w:val="left" w:pos="4320"/>
                 <w:tab w:val="left" w:pos="7920"/>
               </w:tabs>
+              <w:jc w:val="both"/>
               <w:rPr>
                 <w:rFonts w:ascii="Times New Roman" w:hAnsi="Times New Roman"/>
                 <w:sz w:val="24"/>
@@ -1172,6 +1355,7 @@
                 <w:tab w:val="left" w:pos="4320"/>
                 <w:tab w:val="left" w:pos="7920"/>
               </w:tabs>
+              <w:jc w:val="both"/>
               <w:rPr>
                 <w:rFonts w:ascii="Times New Roman" w:hAnsi="Times New Roman"/>
                 <w:szCs w:val="24"/>
@@ -1191,6 +1375,7 @@
                 <w:tab w:val="left" w:pos="4320"/>
                 <w:tab w:val="left" w:pos="7920"/>
               </w:tabs>
+              <w:jc w:val="both"/>
               <w:rPr>
                 <w:rFonts w:ascii="Times New Roman" w:hAnsi="Times New Roman"/>
                 <w:sz w:val="24"/>
@@ -1218,18 +1403,18 @@
           <w:tcPr>
             <w:tcW w:w="4608" w:type="dxa"/>
             <w:gridSpan w:val="2"/>
-            <w:tcBorders>
-              <w:bottom w:val="single" w:sz="4" w:space="0" w:color="auto"/>
-            </w:tcBorders>
-          </w:tcPr>
-          <w:p>
-            <w:pPr>
-              <w:tabs>
-                <w:tab w:val="left" w:pos="4320"/>
-                <w:tab w:val="left" w:pos="7920"/>
-              </w:tabs>
-              <w:rPr>
-                <w:rFonts w:ascii="Times New Roman" w:hAnsi="Times New Roman"/>
+          </w:tcPr>
+          <w:p>
+            <w:pPr>
+              <w:pStyle w:val="EndnoteText"/>
+              <w:tabs>
+                <w:tab w:val="left" w:pos="4320"/>
+                <w:tab w:val="left" w:pos="7920"/>
+              </w:tabs>
+              <w:jc w:val="both"/>
+              <w:rPr>
+                <w:rFonts w:ascii="Times New Roman" w:hAnsi="Times New Roman"/>
+                <w:sz w:val="24"/>
                 <w:szCs w:val="24"/>
               </w:rPr>
             </w:pPr>
@@ -1245,6 +1430,7 @@
                 <w:tab w:val="left" w:pos="4320"/>
                 <w:tab w:val="left" w:pos="7920"/>
               </w:tabs>
+              <w:jc w:val="both"/>
               <w:rPr>
                 <w:rFonts w:ascii="Times New Roman" w:hAnsi="Times New Roman"/>
                 <w:szCs w:val="24"/>
@@ -1256,18 +1442,18 @@
           <w:tcPr>
             <w:tcW w:w="4710" w:type="dxa"/>
             <w:gridSpan w:val="2"/>
-            <w:tcBorders>
-              <w:bottom w:val="single" w:sz="4" w:space="0" w:color="auto"/>
-            </w:tcBorders>
-          </w:tcPr>
-          <w:p>
-            <w:pPr>
-              <w:tabs>
-                <w:tab w:val="left" w:pos="4320"/>
-                <w:tab w:val="left" w:pos="7920"/>
-              </w:tabs>
-              <w:rPr>
-                <w:rFonts w:ascii="Times New Roman" w:hAnsi="Times New Roman"/>
+          </w:tcPr>
+          <w:p>
+            <w:pPr>
+              <w:pStyle w:val="EndnoteText"/>
+              <w:tabs>
+                <w:tab w:val="left" w:pos="4320"/>
+                <w:tab w:val="left" w:pos="7920"/>
+              </w:tabs>
+              <w:jc w:val="both"/>
+              <w:rPr>
+                <w:rFonts w:ascii="Times New Roman" w:hAnsi="Times New Roman"/>
+                <w:sz w:val="24"/>
                 <w:szCs w:val="24"/>
               </w:rPr>
             </w:pPr>
@@ -1285,30 +1471,21 @@
             <w:tcW w:w="4608" w:type="dxa"/>
             <w:gridSpan w:val="2"/>
             <w:tcBorders>
-              <w:top w:val="single" w:sz="4" w:space="0" w:color="auto"/>
+              <w:bottom w:val="single" w:sz="4" w:space="0" w:color="auto"/>
             </w:tcBorders>
           </w:tcPr>
           <w:p>
             <w:pPr>
-              <w:pStyle w:val="EndnoteText"/>
-              <w:tabs>
-                <w:tab w:val="left" w:pos="4320"/>
-                <w:tab w:val="left" w:pos="7920"/>
-              </w:tabs>
-              <w:rPr>
-                <w:rFonts w:ascii="Times New Roman" w:hAnsi="Times New Roman"/>
-                <w:sz w:val="24"/>
-                <w:szCs w:val="24"/>
-              </w:rPr>
-            </w:pPr>
-            <w:r>
-              <w:rPr>
-                <w:rFonts w:ascii="Times New Roman" w:hAnsi="Times New Roman"/>
-                <w:sz w:val="24"/>
-                <w:szCs w:val="24"/>
-              </w:rPr>
-              <w:t>Name - printed or typed</w:t>
-            </w:r>
+              <w:tabs>
+                <w:tab w:val="left" w:pos="4320"/>
+                <w:tab w:val="left" w:pos="7920"/>
+              </w:tabs>
+              <w:jc w:val="both"/>
+              <w:rPr>
+                <w:rFonts w:ascii="Times New Roman" w:hAnsi="Times New Roman"/>
+                <w:szCs w:val="24"/>
+              </w:rPr>
+            </w:pPr>
           </w:p>
         </w:tc>
         <w:tc>
@@ -1321,6 +1498,7 @@
                 <w:tab w:val="left" w:pos="4320"/>
                 <w:tab w:val="left" w:pos="7920"/>
               </w:tabs>
+              <w:jc w:val="both"/>
               <w:rPr>
                 <w:rFonts w:ascii="Times New Roman" w:hAnsi="Times New Roman"/>
                 <w:szCs w:val="24"/>
@@ -1333,30 +1511,21 @@
             <w:tcW w:w="4710" w:type="dxa"/>
             <w:gridSpan w:val="2"/>
             <w:tcBorders>
-              <w:top w:val="single" w:sz="4" w:space="0" w:color="auto"/>
+              <w:bottom w:val="single" w:sz="4" w:space="0" w:color="auto"/>
             </w:tcBorders>
           </w:tcPr>
           <w:p>
             <w:pPr>
-              <w:pStyle w:val="EndnoteText"/>
-              <w:tabs>
-                <w:tab w:val="left" w:pos="4320"/>
-                <w:tab w:val="left" w:pos="7920"/>
-              </w:tabs>
-              <w:rPr>
-                <w:rFonts w:ascii="Times New Roman" w:hAnsi="Times New Roman"/>
-                <w:sz w:val="24"/>
-                <w:szCs w:val="24"/>
-              </w:rPr>
-            </w:pPr>
-            <w:r>
-              <w:rPr>
-                <w:rFonts w:ascii="Times New Roman" w:hAnsi="Times New Roman"/>
-                <w:sz w:val="24"/>
-                <w:szCs w:val="24"/>
-              </w:rPr>
-              <w:t>Name - printed or typed</w:t>
-            </w:r>
+              <w:tabs>
+                <w:tab w:val="left" w:pos="4320"/>
+                <w:tab w:val="left" w:pos="7920"/>
+              </w:tabs>
+              <w:jc w:val="both"/>
+              <w:rPr>
+                <w:rFonts w:ascii="Times New Roman" w:hAnsi="Times New Roman"/>
+                <w:szCs w:val="24"/>
+              </w:rPr>
+            </w:pPr>
           </w:p>
         </w:tc>
       </w:tr>
@@ -1371,20 +1540,31 @@
             <w:tcW w:w="4608" w:type="dxa"/>
             <w:gridSpan w:val="2"/>
             <w:tcBorders>
-              <w:bottom w:val="single" w:sz="4" w:space="0" w:color="auto"/>
+              <w:top w:val="single" w:sz="4" w:space="0" w:color="auto"/>
             </w:tcBorders>
           </w:tcPr>
           <w:p>
             <w:pPr>
-              <w:tabs>
-                <w:tab w:val="left" w:pos="4320"/>
-                <w:tab w:val="left" w:pos="7920"/>
-              </w:tabs>
-              <w:rPr>
-                <w:rFonts w:ascii="Times New Roman" w:hAnsi="Times New Roman"/>
-                <w:szCs w:val="24"/>
-              </w:rPr>
-            </w:pPr>
+              <w:pStyle w:val="EndnoteText"/>
+              <w:tabs>
+                <w:tab w:val="left" w:pos="4320"/>
+                <w:tab w:val="left" w:pos="7920"/>
+              </w:tabs>
+              <w:jc w:val="both"/>
+              <w:rPr>
+                <w:rFonts w:ascii="Times New Roman" w:hAnsi="Times New Roman"/>
+                <w:sz w:val="24"/>
+                <w:szCs w:val="24"/>
+              </w:rPr>
+            </w:pPr>
+            <w:r>
+              <w:rPr>
+                <w:rFonts w:ascii="Times New Roman" w:hAnsi="Times New Roman"/>
+                <w:sz w:val="24"/>
+                <w:szCs w:val="24"/>
+              </w:rPr>
+              <w:t>Name - printed or typed</w:t>
+            </w:r>
           </w:p>
         </w:tc>
         <w:tc>
@@ -1397,7 +1577,7 @@
                 <w:tab w:val="left" w:pos="4320"/>
                 <w:tab w:val="left" w:pos="7920"/>
               </w:tabs>
-              <w:ind w:firstLine="720"/>
+              <w:jc w:val="both"/>
               <w:rPr>
                 <w:rFonts w:ascii="Times New Roman" w:hAnsi="Times New Roman"/>
                 <w:szCs w:val="24"/>
@@ -1410,21 +1590,31 @@
             <w:tcW w:w="4710" w:type="dxa"/>
             <w:gridSpan w:val="2"/>
             <w:tcBorders>
-              <w:bottom w:val="single" w:sz="4" w:space="0" w:color="auto"/>
+              <w:top w:val="single" w:sz="4" w:space="0" w:color="auto"/>
             </w:tcBorders>
           </w:tcPr>
           <w:p>
             <w:pPr>
-              <w:tabs>
-                <w:tab w:val="left" w:pos="4320"/>
-                <w:tab w:val="left" w:pos="7920"/>
-              </w:tabs>
-              <w:ind w:firstLine="720"/>
-              <w:rPr>
-                <w:rFonts w:ascii="Times New Roman" w:hAnsi="Times New Roman"/>
-                <w:szCs w:val="24"/>
-              </w:rPr>
-            </w:pPr>
+              <w:pStyle w:val="EndnoteText"/>
+              <w:tabs>
+                <w:tab w:val="left" w:pos="4320"/>
+                <w:tab w:val="left" w:pos="7920"/>
+              </w:tabs>
+              <w:jc w:val="both"/>
+              <w:rPr>
+                <w:rFonts w:ascii="Times New Roman" w:hAnsi="Times New Roman"/>
+                <w:sz w:val="24"/>
+                <w:szCs w:val="24"/>
+              </w:rPr>
+            </w:pPr>
+            <w:r>
+              <w:rPr>
+                <w:rFonts w:ascii="Times New Roman" w:hAnsi="Times New Roman"/>
+                <w:sz w:val="24"/>
+                <w:szCs w:val="24"/>
+              </w:rPr>
+              <w:t>Name - printed or typed</w:t>
+            </w:r>
           </w:p>
         </w:tc>
       </w:tr>
@@ -1438,9 +1628,6 @@
           <w:tcPr>
             <w:tcW w:w="4608" w:type="dxa"/>
             <w:gridSpan w:val="2"/>
-            <w:tcBorders>
-              <w:top w:val="single" w:sz="4" w:space="0" w:color="auto"/>
-            </w:tcBorders>
           </w:tcPr>
           <w:p>
             <w:pPr>
@@ -1449,6 +1636,7 @@
                 <w:tab w:val="left" w:pos="4320"/>
                 <w:tab w:val="left" w:pos="7920"/>
               </w:tabs>
+              <w:jc w:val="both"/>
               <w:rPr>
                 <w:rFonts w:ascii="Times New Roman" w:hAnsi="Times New Roman"/>
                 <w:sz w:val="24"/>
@@ -1467,6 +1655,7 @@
                 <w:tab w:val="left" w:pos="4320"/>
                 <w:tab w:val="left" w:pos="7920"/>
               </w:tabs>
+              <w:jc w:val="both"/>
               <w:rPr>
                 <w:rFonts w:ascii="Times New Roman" w:hAnsi="Times New Roman"/>
                 <w:szCs w:val="24"/>
@@ -1478,9 +1667,6 @@
           <w:tcPr>
             <w:tcW w:w="4710" w:type="dxa"/>
             <w:gridSpan w:val="2"/>
-            <w:tcBorders>
-              <w:top w:val="single" w:sz="4" w:space="0" w:color="auto"/>
-            </w:tcBorders>
           </w:tcPr>
           <w:p>
             <w:pPr>
@@ -1489,20 +1675,13 @@
                 <w:tab w:val="left" w:pos="4320"/>
                 <w:tab w:val="left" w:pos="7920"/>
               </w:tabs>
+              <w:jc w:val="both"/>
               <w:rPr>
                 <w:rFonts w:ascii="Times New Roman" w:hAnsi="Times New Roman"/>
                 <w:sz w:val="24"/>
                 <w:szCs w:val="24"/>
               </w:rPr>
             </w:pPr>
-            <w:r>
-              <w:rPr>
-                <w:rFonts w:ascii="Times New Roman" w:hAnsi="Times New Roman"/>
-                <w:sz w:val="24"/>
-                <w:szCs w:val="24"/>
-              </w:rPr>
-              <w:t>Title</w:t>
-            </w:r>
           </w:p>
         </w:tc>
       </w:tr>
@@ -1516,16 +1695,14 @@
           <w:tcPr>
             <w:tcW w:w="4608" w:type="dxa"/>
             <w:gridSpan w:val="2"/>
-            <w:tcBorders>
-              <w:bottom w:val="single" w:sz="4" w:space="0" w:color="auto"/>
-            </w:tcBorders>
-          </w:tcPr>
-          <w:p>
-            <w:pPr>
-              <w:tabs>
-                <w:tab w:val="left" w:pos="4320"/>
-                <w:tab w:val="left" w:pos="7920"/>
-              </w:tabs>
+          </w:tcPr>
+          <w:p>
+            <w:pPr>
+              <w:tabs>
+                <w:tab w:val="left" w:pos="4320"/>
+                <w:tab w:val="left" w:pos="7920"/>
+              </w:tabs>
+              <w:jc w:val="both"/>
               <w:rPr>
                 <w:rFonts w:ascii="Times New Roman" w:hAnsi="Times New Roman"/>
                 <w:szCs w:val="24"/>
@@ -1543,6 +1720,8 @@
                 <w:tab w:val="left" w:pos="4320"/>
                 <w:tab w:val="left" w:pos="7920"/>
               </w:tabs>
+              <w:ind w:firstLine="720"/>
+              <w:jc w:val="both"/>
               <w:rPr>
                 <w:rFonts w:ascii="Times New Roman" w:hAnsi="Times New Roman"/>
                 <w:szCs w:val="24"/>
@@ -1564,6 +1743,8 @@
                 <w:tab w:val="left" w:pos="4320"/>
                 <w:tab w:val="left" w:pos="7920"/>
               </w:tabs>
+              <w:ind w:firstLine="720"/>
+              <w:jc w:val="both"/>
               <w:rPr>
                 <w:rFonts w:ascii="Times New Roman" w:hAnsi="Times New Roman"/>
                 <w:szCs w:val="24"/>
@@ -1582,28 +1763,21 @@
           <w:tcPr>
             <w:tcW w:w="4608" w:type="dxa"/>
             <w:gridSpan w:val="2"/>
-            <w:tcBorders>
-              <w:top w:val="single" w:sz="4" w:space="0" w:color="auto"/>
-            </w:tcBorders>
-          </w:tcPr>
-          <w:p>
-            <w:pPr>
-              <w:tabs>
-                <w:tab w:val="left" w:pos="4320"/>
-                <w:tab w:val="left" w:pos="7920"/>
-              </w:tabs>
-              <w:rPr>
-                <w:rFonts w:ascii="Times New Roman" w:hAnsi="Times New Roman"/>
-                <w:szCs w:val="24"/>
-              </w:rPr>
-            </w:pPr>
-            <w:r>
-              <w:rPr>
-                <w:rFonts w:ascii="Times New Roman" w:hAnsi="Times New Roman"/>
-                <w:szCs w:val="24"/>
-              </w:rPr>
-              <w:t>Date</w:t>
-            </w:r>
+          </w:tcPr>
+          <w:p>
+            <w:pPr>
+              <w:pStyle w:val="EndnoteText"/>
+              <w:tabs>
+                <w:tab w:val="left" w:pos="4320"/>
+                <w:tab w:val="left" w:pos="7920"/>
+              </w:tabs>
+              <w:jc w:val="both"/>
+              <w:rPr>
+                <w:rFonts w:ascii="Times New Roman" w:hAnsi="Times New Roman"/>
+                <w:sz w:val="24"/>
+                <w:szCs w:val="24"/>
+              </w:rPr>
+            </w:pPr>
           </w:p>
         </w:tc>
         <w:tc>
@@ -1616,6 +1790,7 @@
                 <w:tab w:val="left" w:pos="4320"/>
                 <w:tab w:val="left" w:pos="7920"/>
               </w:tabs>
+              <w:jc w:val="both"/>
               <w:rPr>
                 <w:rFonts w:ascii="Times New Roman" w:hAnsi="Times New Roman"/>
                 <w:szCs w:val="24"/>
@@ -1633,10 +1808,233 @@
           </w:tcPr>
           <w:p>
             <w:pPr>
-              <w:tabs>
-                <w:tab w:val="left" w:pos="4320"/>
-                <w:tab w:val="left" w:pos="7920"/>
-              </w:tabs>
+              <w:pStyle w:val="EndnoteText"/>
+              <w:tabs>
+                <w:tab w:val="left" w:pos="4320"/>
+                <w:tab w:val="left" w:pos="7920"/>
+              </w:tabs>
+              <w:jc w:val="both"/>
+              <w:rPr>
+                <w:rFonts w:ascii="Times New Roman" w:hAnsi="Times New Roman"/>
+                <w:sz w:val="24"/>
+                <w:szCs w:val="24"/>
+              </w:rPr>
+            </w:pPr>
+            <w:r>
+              <w:rPr>
+                <w:rFonts w:ascii="Times New Roman" w:hAnsi="Times New Roman"/>
+                <w:sz w:val="24"/>
+                <w:szCs w:val="24"/>
+              </w:rPr>
+              <w:t>Title</w:t>
+            </w:r>
+          </w:p>
+        </w:tc>
+      </w:tr>
+      <w:tr>
+        <w:trPr>
+          <w:gridAfter w:val="1"/>
+          <w:wAfter w:w="18" w:type="dxa"/>
+          <w:cantSplit/>
+        </w:trPr>
+        <w:tc>
+          <w:tcPr>
+            <w:tcW w:w="4608" w:type="dxa"/>
+            <w:gridSpan w:val="2"/>
+          </w:tcPr>
+          <w:p>
+            <w:pPr>
+              <w:pStyle w:val="EndnoteText"/>
+              <w:tabs>
+                <w:tab w:val="left" w:pos="4320"/>
+                <w:tab w:val="left" w:pos="7920"/>
+              </w:tabs>
+              <w:jc w:val="both"/>
+              <w:rPr>
+                <w:rFonts w:ascii="Times New Roman" w:hAnsi="Times New Roman"/>
+                <w:sz w:val="24"/>
+                <w:szCs w:val="24"/>
+              </w:rPr>
+            </w:pPr>
+          </w:p>
+        </w:tc>
+        <w:tc>
+          <w:tcPr>
+            <w:tcW w:w="240" w:type="dxa"/>
+          </w:tcPr>
+          <w:p>
+            <w:pPr>
+              <w:tabs>
+                <w:tab w:val="left" w:pos="4320"/>
+                <w:tab w:val="left" w:pos="7920"/>
+              </w:tabs>
+              <w:jc w:val="both"/>
+              <w:rPr>
+                <w:rFonts w:ascii="Times New Roman" w:hAnsi="Times New Roman"/>
+                <w:szCs w:val="24"/>
+              </w:rPr>
+            </w:pPr>
+          </w:p>
+        </w:tc>
+        <w:tc>
+          <w:tcPr>
+            <w:tcW w:w="4710" w:type="dxa"/>
+            <w:gridSpan w:val="2"/>
+          </w:tcPr>
+          <w:p>
+            <w:pPr>
+              <w:pStyle w:val="EndnoteText"/>
+              <w:tabs>
+                <w:tab w:val="left" w:pos="4320"/>
+                <w:tab w:val="left" w:pos="7920"/>
+              </w:tabs>
+              <w:jc w:val="both"/>
+              <w:rPr>
+                <w:rFonts w:ascii="Times New Roman" w:hAnsi="Times New Roman"/>
+                <w:sz w:val="24"/>
+                <w:szCs w:val="24"/>
+              </w:rPr>
+            </w:pPr>
+          </w:p>
+        </w:tc>
+      </w:tr>
+      <w:tr>
+        <w:trPr>
+          <w:gridAfter w:val="1"/>
+          <w:wAfter w:w="18" w:type="dxa"/>
+          <w:cantSplit/>
+        </w:trPr>
+        <w:tc>
+          <w:tcPr>
+            <w:tcW w:w="4608" w:type="dxa"/>
+            <w:gridSpan w:val="2"/>
+            <w:tcBorders>
+              <w:bottom w:val="single" w:sz="4" w:space="0" w:color="auto"/>
+            </w:tcBorders>
+          </w:tcPr>
+          <w:p>
+            <w:pPr>
+              <w:tabs>
+                <w:tab w:val="left" w:pos="4320"/>
+                <w:tab w:val="left" w:pos="7920"/>
+              </w:tabs>
+              <w:jc w:val="both"/>
+              <w:rPr>
+                <w:rFonts w:ascii="Times New Roman" w:hAnsi="Times New Roman"/>
+                <w:szCs w:val="24"/>
+              </w:rPr>
+            </w:pPr>
+          </w:p>
+        </w:tc>
+        <w:tc>
+          <w:tcPr>
+            <w:tcW w:w="240" w:type="dxa"/>
+          </w:tcPr>
+          <w:p>
+            <w:pPr>
+              <w:tabs>
+                <w:tab w:val="left" w:pos="4320"/>
+                <w:tab w:val="left" w:pos="7920"/>
+              </w:tabs>
+              <w:jc w:val="both"/>
+              <w:rPr>
+                <w:rFonts w:ascii="Times New Roman" w:hAnsi="Times New Roman"/>
+                <w:szCs w:val="24"/>
+              </w:rPr>
+            </w:pPr>
+          </w:p>
+        </w:tc>
+        <w:tc>
+          <w:tcPr>
+            <w:tcW w:w="4710" w:type="dxa"/>
+            <w:gridSpan w:val="2"/>
+            <w:tcBorders>
+              <w:bottom w:val="single" w:sz="4" w:space="0" w:color="auto"/>
+            </w:tcBorders>
+          </w:tcPr>
+          <w:p>
+            <w:pPr>
+              <w:tabs>
+                <w:tab w:val="left" w:pos="4320"/>
+                <w:tab w:val="left" w:pos="7920"/>
+              </w:tabs>
+              <w:jc w:val="both"/>
+              <w:rPr>
+                <w:rFonts w:ascii="Times New Roman" w:hAnsi="Times New Roman"/>
+                <w:szCs w:val="24"/>
+              </w:rPr>
+            </w:pPr>
+          </w:p>
+        </w:tc>
+      </w:tr>
+      <w:tr>
+        <w:trPr>
+          <w:gridAfter w:val="1"/>
+          <w:wAfter w:w="18" w:type="dxa"/>
+          <w:cantSplit/>
+        </w:trPr>
+        <w:tc>
+          <w:tcPr>
+            <w:tcW w:w="4608" w:type="dxa"/>
+            <w:gridSpan w:val="2"/>
+            <w:tcBorders>
+              <w:top w:val="single" w:sz="4" w:space="0" w:color="auto"/>
+            </w:tcBorders>
+          </w:tcPr>
+          <w:p>
+            <w:pPr>
+              <w:tabs>
+                <w:tab w:val="left" w:pos="4320"/>
+                <w:tab w:val="left" w:pos="7920"/>
+              </w:tabs>
+              <w:jc w:val="both"/>
+              <w:rPr>
+                <w:rFonts w:ascii="Times New Roman" w:hAnsi="Times New Roman"/>
+                <w:szCs w:val="24"/>
+              </w:rPr>
+            </w:pPr>
+            <w:r>
+              <w:rPr>
+                <w:rFonts w:ascii="Times New Roman" w:hAnsi="Times New Roman"/>
+                <w:szCs w:val="24"/>
+              </w:rPr>
+              <w:t>Date</w:t>
+            </w:r>
+          </w:p>
+        </w:tc>
+        <w:tc>
+          <w:tcPr>
+            <w:tcW w:w="240" w:type="dxa"/>
+          </w:tcPr>
+          <w:p>
+            <w:pPr>
+              <w:tabs>
+                <w:tab w:val="left" w:pos="4320"/>
+                <w:tab w:val="left" w:pos="7920"/>
+              </w:tabs>
+              <w:jc w:val="both"/>
+              <w:rPr>
+                <w:rFonts w:ascii="Times New Roman" w:hAnsi="Times New Roman"/>
+                <w:szCs w:val="24"/>
+              </w:rPr>
+            </w:pPr>
+          </w:p>
+        </w:tc>
+        <w:tc>
+          <w:tcPr>
+            <w:tcW w:w="4710" w:type="dxa"/>
+            <w:gridSpan w:val="2"/>
+            <w:tcBorders>
+              <w:top w:val="single" w:sz="4" w:space="0" w:color="auto"/>
+            </w:tcBorders>
+          </w:tcPr>
+          <w:p>
+            <w:pPr>
+              <w:tabs>
+                <w:tab w:val="left" w:pos="4320"/>
+                <w:tab w:val="left" w:pos="7920"/>
+              </w:tabs>
+              <w:jc w:val="both"/>
               <w:rPr>
                 <w:rFonts w:ascii="Times New Roman" w:hAnsi="Times New Roman"/>
                 <w:szCs w:val="24"/>
@@ -1655,6 +2053,7 @@
     </w:tbl>
     <w:p>
       <w:pPr>
+        <w:jc w:val="both"/>
         <w:rPr>
           <w:rFonts w:ascii="Times New Roman" w:hAnsi="Times New Roman"/>
           <w:szCs w:val="24"/>
@@ -1662,11 +2061,11 @@
       </w:pPr>
     </w:p>
     <w:sectPr>
-      <w:headerReference w:type="default" r:id="rId8"/>
-      <w:footerReference w:type="even" r:id="rId9"/>
-      <w:footerReference w:type="default" r:id="rId10"/>
-      <w:headerReference w:type="first" r:id="rId11"/>
-      <w:footerReference w:type="first" r:id="rId12"/>
+      <w:headerReference w:type="default" r:id="rId7"/>
+      <w:footerReference w:type="even" r:id="rId8"/>
+      <w:footerReference w:type="default" r:id="rId9"/>
+      <w:headerReference w:type="first" r:id="rId10"/>
+      <w:footerReference w:type="first" r:id="rId11"/>
       <w:footnotePr>
         <w:numFmt w:val="lowerRoman"/>
       </w:footnotePr>
@@ -1686,7 +2085,7 @@
 </file>
 
 <file path=word/endnotes.xml><?xml version="1.0" encoding="utf-8"?>
-<w:endnotes xmlns:wpc="http://schemas.microsoft.com/office/word/2010/wordprocessingCanvas" xmlns:mc="http://schemas.openxmlformats.org/markup-compatibility/2006" xmlns:o="urn:schemas-microsoft-com:office:office" xmlns:r="http://schemas.openxmlformats.org/officeDocument/2006/relationships" xmlns:m="http://schemas.openxmlformats.org/officeDocument/2006/math" xmlns:v="urn:schemas-microsoft-com:vml" xmlns:wp14="http://schemas.microsoft.com/office/word/2010/wordprocessingDrawing" xmlns:wp="http://schemas.openxmlformats.org/drawingml/2006/wordprocessingDrawing" xmlns:w10="urn:schemas-microsoft-com:office:word" xmlns:w="http://schemas.openxmlformats.org/wordprocessingml/2006/main" xmlns:w14="http://schemas.microsoft.com/office/word/2010/wordml" xmlns:wpg="http://schemas.microsoft.com/office/word/2010/wordprocessingGroup" xmlns:wpi="http://schemas.microsoft.com/office/word/2010/wordprocessingInk" xmlns:wne="http://schemas.microsoft.com/office/word/2006/wordml" xmlns:wps="http://schemas.microsoft.com/office/word/2010/wordprocessingShape" mc:Ignorable="w14 wp14">
+<w:endnotes xmlns:ve="http://schemas.openxmlformats.org/markup-compatibility/2006" xmlns:o="urn:schemas-microsoft-com:office:office" xmlns:r="http://schemas.openxmlformats.org/officeDocument/2006/relationships" xmlns:m="http://schemas.openxmlformats.org/officeDocument/2006/math" xmlns:v="urn:schemas-microsoft-com:vml" xmlns:wp="http://schemas.openxmlformats.org/drawingml/2006/wordprocessingDrawing" xmlns:w10="urn:schemas-microsoft-com:office:word" xmlns:w="http://schemas.openxmlformats.org/wordprocessingml/2006/main" xmlns:wne="http://schemas.microsoft.com/office/word/2006/wordml">
   <w:endnote w:type="separator" w:id="-1">
     <w:p>
       <w:r>
@@ -1705,7 +2104,7 @@
 </file>
 
 <file path=word/footer1.xml><?xml version="1.0" encoding="utf-8"?>
-<w:ftr xmlns:wpc="http://schemas.microsoft.com/office/word/2010/wordprocessingCanvas" xmlns:mc="http://schemas.openxmlformats.org/markup-compatibility/2006" xmlns:o="urn:schemas-microsoft-com:office:office" xmlns:r="http://schemas.openxmlformats.org/officeDocument/2006/relationships" xmlns:m="http://schemas.openxmlformats.org/officeDocument/2006/math" xmlns:v="urn:schemas-microsoft-com:vml" xmlns:wp14="http://schemas.microsoft.com/office/word/2010/wordprocessingDrawing" xmlns:wp="http://schemas.openxmlformats.org/drawingml/2006/wordprocessingDrawing" xmlns:w10="urn:schemas-microsoft-com:office:word" xmlns:w="http://schemas.openxmlformats.org/wordprocessingml/2006/main" xmlns:w14="http://schemas.microsoft.com/office/word/2010/wordml" xmlns:wpg="http://schemas.microsoft.com/office/word/2010/wordprocessingGroup" xmlns:wpi="http://schemas.microsoft.com/office/word/2010/wordprocessingInk" xmlns:wne="http://schemas.microsoft.com/office/word/2006/wordml" xmlns:wps="http://schemas.microsoft.com/office/word/2010/wordprocessingShape" mc:Ignorable="w14 wp14">
+<w:ftr xmlns:ve="http://schemas.openxmlformats.org/markup-compatibility/2006" xmlns:o="urn:schemas-microsoft-com:office:office" xmlns:r="http://schemas.openxmlformats.org/officeDocument/2006/relationships" xmlns:m="http://schemas.openxmlformats.org/officeDocument/2006/math" xmlns:v="urn:schemas-microsoft-com:vml" xmlns:wp="http://schemas.openxmlformats.org/drawingml/2006/wordprocessingDrawing" xmlns:w10="urn:schemas-microsoft-com:office:word" xmlns:w="http://schemas.openxmlformats.org/wordprocessingml/2006/main" xmlns:wne="http://schemas.microsoft.com/office/word/2006/wordml">
   <w:p>
     <w:pPr>
       <w:pStyle w:val="Footer"/>
@@ -1743,92 +2142,171 @@
 </file>
 
 <file path=word/footer2.xml><?xml version="1.0" encoding="utf-8"?>
-<w:ftr xmlns:wpc="http://schemas.microsoft.com/office/word/2010/wordprocessingCanvas" xmlns:mc="http://schemas.openxmlformats.org/markup-compatibility/2006" xmlns:o="urn:schemas-microsoft-com:office:office" xmlns:r="http://schemas.openxmlformats.org/officeDocument/2006/relationships" xmlns:m="http://schemas.openxmlformats.org/officeDocument/2006/math" xmlns:v="urn:schemas-microsoft-com:vml" xmlns:wp14="http://schemas.microsoft.com/office/word/2010/wordprocessingDrawing" xmlns:wp="http://schemas.openxmlformats.org/drawingml/2006/wordprocessingDrawing" xmlns:w10="urn:schemas-microsoft-com:office:word" xmlns:w="http://schemas.openxmlformats.org/wordprocessingml/2006/main" xmlns:w14="http://schemas.microsoft.com/office/word/2010/wordml" xmlns:wpg="http://schemas.microsoft.com/office/word/2010/wordprocessingGroup" xmlns:wpi="http://schemas.microsoft.com/office/word/2010/wordprocessingInk" xmlns:wne="http://schemas.microsoft.com/office/word/2006/wordml" xmlns:wps="http://schemas.microsoft.com/office/word/2010/wordprocessingShape" mc:Ignorable="w14 wp14">
+<w:ftr xmlns:ve="http://schemas.openxmlformats.org/markup-compatibility/2006" xmlns:o="urn:schemas-microsoft-com:office:office" xmlns:r="http://schemas.openxmlformats.org/officeDocument/2006/relationships" xmlns:m="http://schemas.openxmlformats.org/officeDocument/2006/math" xmlns:v="urn:schemas-microsoft-com:vml" xmlns:wp="http://schemas.openxmlformats.org/drawingml/2006/wordprocessingDrawing" xmlns:w10="urn:schemas-microsoft-com:office:word" xmlns:w="http://schemas.openxmlformats.org/wordprocessingml/2006/main" xmlns:wne="http://schemas.microsoft.com/office/word/2006/wordml">
   <w:p>
     <w:pPr>
-      <w:pStyle w:val="Footer"/>
-      <w:framePr w:wrap="around" w:vAnchor="text" w:hAnchor="margin" w:xAlign="right" w:y="1"/>
+      <w:pStyle w:val="Style0"/>
+      <w:jc w:val="center"/>
       <w:rPr>
-        <w:rStyle w:val="PageNumber"/>
-        <w:rFonts w:ascii="Times New Roman" w:hAnsi="Times New Roman"/>
-        <w:sz w:val="20"/>
+        <w:rFonts w:ascii="Times" w:hAnsi="Times"/>
       </w:rPr>
     </w:pPr>
     <w:r>
       <w:rPr>
-        <w:rStyle w:val="PageNumber"/>
-        <w:rFonts w:ascii="Times New Roman" w:hAnsi="Times New Roman"/>
-        <w:sz w:val="20"/>
+        <w:rFonts w:ascii="Times" w:hAnsi="Times"/>
       </w:rPr>
-      <w:fldChar w:fldCharType="begin"/>
-    </w:r>
-    <w:r>
-      <w:rPr>
-        <w:rStyle w:val="PageNumber"/>
-        <w:rFonts w:ascii="Times New Roman" w:hAnsi="Times New Roman"/>
-        <w:sz w:val="20"/>
-      </w:rPr>
-      <w:instrText xml:space="preserve">PAGE  </w:instrText>
-    </w:r>
-    <w:r>
-      <w:rPr>
-        <w:rStyle w:val="PageNumber"/>
-        <w:rFonts w:ascii="Times New Roman" w:hAnsi="Times New Roman"/>
-        <w:sz w:val="20"/>
-      </w:rPr>
-      <w:fldChar w:fldCharType="separate"/>
-    </w:r>
-    <w:r>
-      <w:rPr>
-        <w:rStyle w:val="PageNumber"/>
-        <w:rFonts w:ascii="Times New Roman" w:hAnsi="Times New Roman"/>
-        <w:noProof/>
-        <w:sz w:val="20"/>
-      </w:rPr>
-      <w:t>2</w:t>
-    </w:r>
-    <w:r>
-      <w:rPr>
-        <w:rStyle w:val="PageNumber"/>
-        <w:rFonts w:ascii="Times New Roman" w:hAnsi="Times New Roman"/>
-        <w:sz w:val="20"/>
-      </w:rPr>
-      <w:fldChar w:fldCharType="end"/>
+      <w:tab/>
     </w:r>
   </w:p>
-  <w:p>
-    <w:pPr>
-      <w:pStyle w:val="Footer"/>
+  <w:sdt>
+    <w:sdtPr>
+      <w:id w:val="2143983"/>
+      <w:docPartObj>
+        <w:docPartGallery w:val="Page Numbers (Bottom of Page)"/>
+        <w:docPartUnique/>
+      </w:docPartObj>
+    </w:sdtPr>
+    <w:sdtEndPr>
       <w:rPr>
-        <w:rFonts w:ascii="Times New Roman" w:hAnsi="Times New Roman"/>
-        <w:sz w:val="16"/>
-        <w:szCs w:val="16"/>
+        <w:rFonts w:ascii="New York" w:hAnsi="New York" w:cs="Times New Roman"/>
+        <w:noProof/>
+        <w:szCs w:val="20"/>
       </w:rPr>
-    </w:pPr>
-    <w:r>
-      <w:rPr>
-        <w:rFonts w:ascii="Times New Roman" w:hAnsi="Times New Roman"/>
-        <w:sz w:val="16"/>
-        <w:szCs w:val="16"/>
-      </w:rPr>
-      <w:t xml:space="preserve">Capstone Nondisclosure </w:t>
-    </w:r>
-  </w:p>
-  <w:p>
-    <w:pPr>
-      <w:pStyle w:val="Footer"/>
-      <w:widowControl w:val="0"/>
-      <w:ind w:right="360"/>
-      <w:rPr>
-        <w:rFonts w:ascii="Times" w:hAnsi="Times"/>
-      </w:rPr>
-    </w:pPr>
-  </w:p>
+    </w:sdtEndPr>
+    <w:sdtContent>
+      <w:p>
+        <w:pPr>
+          <w:pStyle w:val="Style0"/>
+          <w:jc w:val="center"/>
+          <w:rPr>
+            <w:color w:val="000000"/>
+            <w:sz w:val="18"/>
+            <w:szCs w:val="18"/>
+          </w:rPr>
+        </w:pPr>
+        <w:r>
+          <w:rPr>
+            <w:color w:val="000000"/>
+            <w:sz w:val="18"/>
+            <w:szCs w:val="18"/>
+          </w:rPr>
+          <w:t>Reciprocal Nondisclosure Agreement</w:t>
+        </w:r>
+      </w:p>
+      <w:p>
+        <w:pPr>
+          <w:pStyle w:val="Footer"/>
+          <w:jc w:val="center"/>
+          <w:rPr>
+            <w:noProof/>
+          </w:rPr>
+        </w:pPr>
+        <w:r>
+          <w:rPr>
+            <w:rFonts w:ascii="Arial" w:hAnsi="Arial" w:cs="Arial"/>
+            <w:sz w:val="18"/>
+            <w:szCs w:val="18"/>
+          </w:rPr>
+          <w:t xml:space="preserve">Page </w:t>
+        </w:r>
+        <w:r>
+          <w:rPr>
+            <w:rFonts w:ascii="Arial" w:hAnsi="Arial" w:cs="Arial"/>
+            <w:sz w:val="18"/>
+            <w:szCs w:val="18"/>
+          </w:rPr>
+          <w:fldChar w:fldCharType="begin"/>
+        </w:r>
+        <w:r>
+          <w:rPr>
+            <w:rFonts w:ascii="Arial" w:hAnsi="Arial" w:cs="Arial"/>
+            <w:sz w:val="18"/>
+            <w:szCs w:val="18"/>
+          </w:rPr>
+          <w:instrText xml:space="preserve"> PAGE </w:instrText>
+        </w:r>
+        <w:r>
+          <w:rPr>
+            <w:rFonts w:ascii="Arial" w:hAnsi="Arial" w:cs="Arial"/>
+            <w:sz w:val="18"/>
+            <w:szCs w:val="18"/>
+          </w:rPr>
+          <w:fldChar w:fldCharType="separate"/>
+        </w:r>
+        <w:r>
+          <w:rPr>
+            <w:rFonts w:ascii="Arial" w:hAnsi="Arial" w:cs="Arial"/>
+            <w:noProof/>
+            <w:sz w:val="18"/>
+            <w:szCs w:val="18"/>
+          </w:rPr>
+          <w:t>2</w:t>
+        </w:r>
+        <w:r>
+          <w:rPr>
+            <w:rFonts w:ascii="Arial" w:hAnsi="Arial" w:cs="Arial"/>
+            <w:sz w:val="18"/>
+            <w:szCs w:val="18"/>
+          </w:rPr>
+          <w:fldChar w:fldCharType="end"/>
+        </w:r>
+        <w:r>
+          <w:rPr>
+            <w:rFonts w:ascii="Arial" w:hAnsi="Arial" w:cs="Arial"/>
+            <w:sz w:val="18"/>
+            <w:szCs w:val="18"/>
+          </w:rPr>
+          <w:t xml:space="preserve"> of </w:t>
+        </w:r>
+        <w:r>
+          <w:rPr>
+            <w:rFonts w:ascii="Arial" w:hAnsi="Arial" w:cs="Arial"/>
+            <w:sz w:val="18"/>
+            <w:szCs w:val="18"/>
+          </w:rPr>
+          <w:fldChar w:fldCharType="begin"/>
+        </w:r>
+        <w:r>
+          <w:rPr>
+            <w:rFonts w:ascii="Arial" w:hAnsi="Arial" w:cs="Arial"/>
+            <w:sz w:val="18"/>
+            <w:szCs w:val="18"/>
+          </w:rPr>
+          <w:instrText xml:space="preserve"> NUMPAGES </w:instrText>
+        </w:r>
+        <w:r>
+          <w:rPr>
+            <w:rFonts w:ascii="Arial" w:hAnsi="Arial" w:cs="Arial"/>
+            <w:sz w:val="18"/>
+            <w:szCs w:val="18"/>
+          </w:rPr>
+          <w:fldChar w:fldCharType="separate"/>
+        </w:r>
+        <w:r>
+          <w:rPr>
+            <w:rFonts w:ascii="Arial" w:hAnsi="Arial" w:cs="Arial"/>
+            <w:noProof/>
+            <w:sz w:val="18"/>
+            <w:szCs w:val="18"/>
+          </w:rPr>
+          <w:t>2</w:t>
+        </w:r>
+        <w:r>
+          <w:rPr>
+            <w:rFonts w:ascii="Arial" w:hAnsi="Arial" w:cs="Arial"/>
+            <w:sz w:val="18"/>
+            <w:szCs w:val="18"/>
+          </w:rPr>
+          <w:fldChar w:fldCharType="end"/>
+        </w:r>
+      </w:p>
+    </w:sdtContent>
+  </w:sdt>
 </w:ftr>
 </file>
 
 <file path=word/footer3.xml><?xml version="1.0" encoding="utf-8"?>
-<w:ftr xmlns:wpc="http://schemas.microsoft.com/office/word/2010/wordprocessingCanvas" xmlns:mc="http://schemas.openxmlformats.org/markup-compatibility/2006" xmlns:o="urn:schemas-microsoft-com:office:office" xmlns:r="http://schemas.openxmlformats.org/officeDocument/2006/relationships" xmlns:m="http://schemas.openxmlformats.org/officeDocument/2006/math" xmlns:v="urn:schemas-microsoft-com:vml" xmlns:wp14="http://schemas.microsoft.com/office/word/2010/wordprocessingDrawing" xmlns:wp="http://schemas.openxmlformats.org/drawingml/2006/wordprocessingDrawing" xmlns:w10="urn:schemas-microsoft-com:office:word" xmlns:w="http://schemas.openxmlformats.org/wordprocessingml/2006/main" xmlns:w14="http://schemas.microsoft.com/office/word/2010/wordml" xmlns:wpg="http://schemas.microsoft.com/office/word/2010/wordprocessingGroup" xmlns:wpi="http://schemas.microsoft.com/office/word/2010/wordprocessingInk" xmlns:wne="http://schemas.microsoft.com/office/word/2006/wordml" xmlns:wps="http://schemas.microsoft.com/office/word/2010/wordprocessingShape" mc:Ignorable="w14 wp14">
+<w:ftr xmlns:ve="http://schemas.openxmlformats.org/markup-compatibility/2006" xmlns:o="urn:schemas-microsoft-com:office:office" xmlns:r="http://schemas.openxmlformats.org/officeDocument/2006/relationships" xmlns:m="http://schemas.openxmlformats.org/officeDocument/2006/math" xmlns:v="urn:schemas-microsoft-com:vml" xmlns:wp="http://schemas.openxmlformats.org/drawingml/2006/wordprocessingDrawing" xmlns:w10="urn:schemas-microsoft-com:office:word" xmlns:w="http://schemas.openxmlformats.org/wordprocessingml/2006/main" xmlns:wne="http://schemas.microsoft.com/office/word/2006/wordml">
   <w:sdt>
     <w:sdtPr>
       <w:id w:val="-1363674321"/>
@@ -1839,53 +2317,142 @@
     </w:sdtPr>
     <w:sdtEndPr>
       <w:rPr>
+        <w:rFonts w:ascii="New York" w:hAnsi="New York" w:cs="Times New Roman"/>
         <w:noProof/>
+        <w:szCs w:val="20"/>
       </w:rPr>
     </w:sdtEndPr>
     <w:sdtContent>
       <w:p>
         <w:pPr>
-          <w:pStyle w:val="Footer"/>
+          <w:pStyle w:val="Style0"/>
+          <w:jc w:val="center"/>
+          <w:rPr>
+            <w:color w:val="000000"/>
+            <w:sz w:val="18"/>
+            <w:szCs w:val="18"/>
+          </w:rPr>
         </w:pPr>
         <w:r>
+          <w:rPr>
+            <w:color w:val="000000"/>
+            <w:sz w:val="18"/>
+            <w:szCs w:val="18"/>
+          </w:rPr>
+          <w:t>Reciprocal Nondisclosure Agreement</w:t>
+        </w:r>
+      </w:p>
+      <w:p>
+        <w:pPr>
+          <w:pStyle w:val="Footer"/>
+          <w:jc w:val="center"/>
+        </w:pPr>
+        <w:r>
+          <w:rPr>
+            <w:rFonts w:ascii="Arial" w:hAnsi="Arial" w:cs="Arial"/>
+            <w:sz w:val="18"/>
+            <w:szCs w:val="18"/>
+          </w:rPr>
+          <w:t xml:space="preserve">Page </w:t>
+        </w:r>
+        <w:r>
+          <w:rPr>
+            <w:rFonts w:ascii="Arial" w:hAnsi="Arial" w:cs="Arial"/>
+            <w:sz w:val="18"/>
+            <w:szCs w:val="18"/>
+          </w:rPr>
           <w:fldChar w:fldCharType="begin"/>
         </w:r>
         <w:r>
-          <w:instrText xml:space="preserve"> PAGE   \* MERGEFORMAT </w:instrText>
+          <w:rPr>
+            <w:rFonts w:ascii="Arial" w:hAnsi="Arial" w:cs="Arial"/>
+            <w:sz w:val="18"/>
+            <w:szCs w:val="18"/>
+          </w:rPr>
+          <w:instrText xml:space="preserve"> PAGE </w:instrText>
         </w:r>
         <w:r>
+          <w:rPr>
+            <w:rFonts w:ascii="Arial" w:hAnsi="Arial" w:cs="Arial"/>
+            <w:sz w:val="18"/>
+            <w:szCs w:val="18"/>
+          </w:rPr>
           <w:fldChar w:fldCharType="separate"/>
         </w:r>
         <w:r>
           <w:rPr>
+            <w:rFonts w:ascii="Arial" w:hAnsi="Arial" w:cs="Arial"/>
             <w:noProof/>
+            <w:sz w:val="18"/>
+            <w:szCs w:val="18"/>
           </w:rPr>
           <w:t>1</w:t>
         </w:r>
         <w:r>
           <w:rPr>
+            <w:rFonts w:ascii="Arial" w:hAnsi="Arial" w:cs="Arial"/>
+            <w:sz w:val="18"/>
+            <w:szCs w:val="18"/>
+          </w:rPr>
+          <w:fldChar w:fldCharType="end"/>
+        </w:r>
+        <w:r>
+          <w:rPr>
+            <w:rFonts w:ascii="Arial" w:hAnsi="Arial" w:cs="Arial"/>
+            <w:sz w:val="18"/>
+            <w:szCs w:val="18"/>
+          </w:rPr>
+          <w:t xml:space="preserve"> of </w:t>
+        </w:r>
+        <w:r>
+          <w:rPr>
+            <w:rFonts w:ascii="Arial" w:hAnsi="Arial" w:cs="Arial"/>
+            <w:sz w:val="18"/>
+            <w:szCs w:val="18"/>
+          </w:rPr>
+          <w:fldChar w:fldCharType="begin"/>
+        </w:r>
+        <w:r>
+          <w:rPr>
+            <w:rFonts w:ascii="Arial" w:hAnsi="Arial" w:cs="Arial"/>
+            <w:sz w:val="18"/>
+            <w:szCs w:val="18"/>
+          </w:rPr>
+          <w:instrText xml:space="preserve"> NUMPAGES </w:instrText>
+        </w:r>
+        <w:r>
+          <w:rPr>
+            <w:rFonts w:ascii="Arial" w:hAnsi="Arial" w:cs="Arial"/>
+            <w:sz w:val="18"/>
+            <w:szCs w:val="18"/>
+          </w:rPr>
+          <w:fldChar w:fldCharType="separate"/>
+        </w:r>
+        <w:r>
+          <w:rPr>
+            <w:rFonts w:ascii="Arial" w:hAnsi="Arial" w:cs="Arial"/>
             <w:noProof/>
+            <w:sz w:val="18"/>
+            <w:szCs w:val="18"/>
+          </w:rPr>
+          <w:t>2</w:t>
+        </w:r>
+        <w:r>
+          <w:rPr>
+            <w:rFonts w:ascii="Arial" w:hAnsi="Arial" w:cs="Arial"/>
+            <w:sz w:val="18"/>
+            <w:szCs w:val="18"/>
           </w:rPr>
           <w:fldChar w:fldCharType="end"/>
         </w:r>
       </w:p>
     </w:sdtContent>
   </w:sdt>
-  <w:p>
-    <w:pPr>
-      <w:pStyle w:val="Footer"/>
-      <w:rPr>
-        <w:rFonts w:ascii="Times New Roman" w:hAnsi="Times New Roman"/>
-        <w:sz w:val="16"/>
-        <w:szCs w:val="16"/>
-      </w:rPr>
-    </w:pPr>
-  </w:p>
 </w:ftr>
 </file>
 
 <file path=word/footnotes.xml><?xml version="1.0" encoding="utf-8"?>
-<w:footnotes xmlns:wpc="http://schemas.microsoft.com/office/word/2010/wordprocessingCanvas" xmlns:mc="http://schemas.openxmlformats.org/markup-compatibility/2006" xmlns:o="urn:schemas-microsoft-com:office:office" xmlns:r="http://schemas.openxmlformats.org/officeDocument/2006/relationships" xmlns:m="http://schemas.openxmlformats.org/officeDocument/2006/math" xmlns:v="urn:schemas-microsoft-com:vml" xmlns:wp14="http://schemas.microsoft.com/office/word/2010/wordprocessingDrawing" xmlns:wp="http://schemas.openxmlformats.org/drawingml/2006/wordprocessingDrawing" xmlns:w10="urn:schemas-microsoft-com:office:word" xmlns:w="http://schemas.openxmlformats.org/wordprocessingml/2006/main" xmlns:w14="http://schemas.microsoft.com/office/word/2010/wordml" xmlns:wpg="http://schemas.microsoft.com/office/word/2010/wordprocessingGroup" xmlns:wpi="http://schemas.microsoft.com/office/word/2010/wordprocessingInk" xmlns:wne="http://schemas.microsoft.com/office/word/2006/wordml" xmlns:wps="http://schemas.microsoft.com/office/word/2010/wordprocessingShape" mc:Ignorable="w14 wp14">
+<w:footnotes xmlns:ve="http://schemas.openxmlformats.org/markup-compatibility/2006" xmlns:o="urn:schemas-microsoft-com:office:office" xmlns:r="http://schemas.openxmlformats.org/officeDocument/2006/relationships" xmlns:m="http://schemas.openxmlformats.org/officeDocument/2006/math" xmlns:v="urn:schemas-microsoft-com:vml" xmlns:wp="http://schemas.openxmlformats.org/drawingml/2006/wordprocessingDrawing" xmlns:w10="urn:schemas-microsoft-com:office:word" xmlns:w="http://schemas.openxmlformats.org/wordprocessingml/2006/main" xmlns:wne="http://schemas.microsoft.com/office/word/2006/wordml">
   <w:footnote w:type="separator" w:id="-1">
     <w:p>
       <w:r>
@@ -1904,7 +2471,7 @@
 </file>
 
 <file path=word/header1.xml><?xml version="1.0" encoding="utf-8"?>
-<w:hdr xmlns:wpc="http://schemas.microsoft.com/office/word/2010/wordprocessingCanvas" xmlns:mc="http://schemas.openxmlformats.org/markup-compatibility/2006" xmlns:o="urn:schemas-microsoft-com:office:office" xmlns:r="http://schemas.openxmlformats.org/officeDocument/2006/relationships" xmlns:m="http://schemas.openxmlformats.org/officeDocument/2006/math" xmlns:v="urn:schemas-microsoft-com:vml" xmlns:wp14="http://schemas.microsoft.com/office/word/2010/wordprocessingDrawing" xmlns:wp="http://schemas.openxmlformats.org/drawingml/2006/wordprocessingDrawing" xmlns:w10="urn:schemas-microsoft-com:office:word" xmlns:w="http://schemas.openxmlformats.org/wordprocessingml/2006/main" xmlns:w14="http://schemas.microsoft.com/office/word/2010/wordml" xmlns:wpg="http://schemas.microsoft.com/office/word/2010/wordprocessingGroup" xmlns:wpi="http://schemas.microsoft.com/office/word/2010/wordprocessingInk" xmlns:wne="http://schemas.microsoft.com/office/word/2006/wordml" xmlns:wps="http://schemas.microsoft.com/office/word/2010/wordprocessingShape" mc:Ignorable="w14 wp14">
+<w:hdr xmlns:ve="http://schemas.openxmlformats.org/markup-compatibility/2006" xmlns:o="urn:schemas-microsoft-com:office:office" xmlns:r="http://schemas.openxmlformats.org/officeDocument/2006/relationships" xmlns:m="http://schemas.openxmlformats.org/officeDocument/2006/math" xmlns:v="urn:schemas-microsoft-com:vml" xmlns:wp="http://schemas.openxmlformats.org/drawingml/2006/wordprocessingDrawing" xmlns:w10="urn:schemas-microsoft-com:office:word" xmlns:w="http://schemas.openxmlformats.org/wordprocessingml/2006/main" xmlns:wne="http://schemas.microsoft.com/office/word/2006/wordml">
   <w:p>
     <w:pPr>
       <w:pStyle w:val="Header"/>
@@ -1915,7 +2482,7 @@
 </file>
 
 <file path=word/header2.xml><?xml version="1.0" encoding="utf-8"?>
-<w:hdr xmlns:wpc="http://schemas.microsoft.com/office/word/2010/wordprocessingCanvas" xmlns:mc="http://schemas.openxmlformats.org/markup-compatibility/2006" xmlns:o="urn:schemas-microsoft-com:office:office" xmlns:r="http://schemas.openxmlformats.org/officeDocument/2006/relationships" xmlns:m="http://schemas.openxmlformats.org/officeDocument/2006/math" xmlns:v="urn:schemas-microsoft-com:vml" xmlns:wp14="http://schemas.microsoft.com/office/word/2010/wordprocessingDrawing" xmlns:wp="http://schemas.openxmlformats.org/drawingml/2006/wordprocessingDrawing" xmlns:w10="urn:schemas-microsoft-com:office:word" xmlns:w="http://schemas.openxmlformats.org/wordprocessingml/2006/main" xmlns:w14="http://schemas.microsoft.com/office/word/2010/wordml" xmlns:wpg="http://schemas.microsoft.com/office/word/2010/wordprocessingGroup" xmlns:wpi="http://schemas.microsoft.com/office/word/2010/wordprocessingInk" xmlns:wne="http://schemas.microsoft.com/office/word/2006/wordml" xmlns:wps="http://schemas.microsoft.com/office/word/2010/wordprocessingShape" mc:Ignorable="w14 wp14">
+<w:hdr xmlns:ve="http://schemas.openxmlformats.org/markup-compatibility/2006" xmlns:o="urn:schemas-microsoft-com:office:office" xmlns:r="http://schemas.openxmlformats.org/officeDocument/2006/relationships" xmlns:m="http://schemas.openxmlformats.org/officeDocument/2006/math" xmlns:v="urn:schemas-microsoft-com:vml" xmlns:wp="http://schemas.openxmlformats.org/drawingml/2006/wordprocessingDrawing" xmlns:w10="urn:schemas-microsoft-com:office:word" xmlns:w="http://schemas.openxmlformats.org/wordprocessingml/2006/main" xmlns:wne="http://schemas.microsoft.com/office/word/2006/wordml">
   <w:p>
     <w:pPr>
       <w:pStyle w:val="Header"/>
@@ -1936,7 +2503,7 @@
 </file>
 
 <file path=word/numbering.xml><?xml version="1.0" encoding="utf-8"?>
-<w:numbering xmlns:wpc="http://schemas.microsoft.com/office/word/2010/wordprocessingCanvas" xmlns:mc="http://schemas.openxmlformats.org/markup-compatibility/2006" xmlns:o="urn:schemas-microsoft-com:office:office" xmlns:r="http://schemas.openxmlformats.org/officeDocument/2006/relationships" xmlns:m="http://schemas.openxmlformats.org/officeDocument/2006/math" xmlns:v="urn:schemas-microsoft-com:vml" xmlns:wp14="http://schemas.microsoft.com/office/word/2010/wordprocessingDrawing" xmlns:wp="http://schemas.openxmlformats.org/drawingml/2006/wordprocessingDrawing" xmlns:w10="urn:schemas-microsoft-com:office:word" xmlns:w="http://schemas.openxmlformats.org/wordprocessingml/2006/main" xmlns:w14="http://schemas.microsoft.com/office/word/2010/wordml" xmlns:wpg="http://schemas.microsoft.com/office/word/2010/wordprocessingGroup" xmlns:wpi="http://schemas.microsoft.com/office/word/2010/wordprocessingInk" xmlns:wne="http://schemas.microsoft.com/office/word/2006/wordml" xmlns:wps="http://schemas.microsoft.com/office/word/2010/wordprocessingShape" mc:Ignorable="w14 wp14">
+<w:numbering xmlns:ve="http://schemas.openxmlformats.org/markup-compatibility/2006" xmlns:o="urn:schemas-microsoft-com:office:office" xmlns:r="http://schemas.openxmlformats.org/officeDocument/2006/relationships" xmlns:m="http://schemas.openxmlformats.org/officeDocument/2006/math" xmlns:v="urn:schemas-microsoft-com:vml" xmlns:wp="http://schemas.openxmlformats.org/drawingml/2006/wordprocessingDrawing" xmlns:w10="urn:schemas-microsoft-com:office:word" xmlns:w="http://schemas.openxmlformats.org/wordprocessingml/2006/main" xmlns:wne="http://schemas.microsoft.com/office/word/2006/wordml">
   <w:abstractNum w:abstractNumId="0">
     <w:nsid w:val="3BEF0B27"/>
     <w:multiLevelType w:val="singleLevel"/>
@@ -2226,7 +2793,7 @@
 </file>
 
 <file path=word/styles.xml><?xml version="1.0" encoding="utf-8"?>
-<w:styles xmlns:mc="http://schemas.openxmlformats.org/markup-compatibility/2006" xmlns:r="http://schemas.openxmlformats.org/officeDocument/2006/relationships" xmlns:w="http://schemas.openxmlformats.org/wordprocessingml/2006/main" xmlns:w14="http://schemas.microsoft.com/office/word/2010/wordml" mc:Ignorable="w14">
+<w:styles xmlns:r="http://schemas.openxmlformats.org/officeDocument/2006/relationships" xmlns:w="http://schemas.openxmlformats.org/wordprocessingml/2006/main">
   <w:docDefaults>
     <w:rPrDefault>
       <w:rPr>
@@ -2394,6 +2961,7 @@
     <w:uiPriority w:val="99"/>
     <w:semiHidden/>
     <w:unhideWhenUsed/>
+    <w:qFormat/>
     <w:tblPr>
       <w:tblInd w:w="0" w:type="dxa"/>
       <w:tblCellMar>
@@ -2586,6 +3154,20 @@
     <w:rsid w:val="007F1C3E"/>
     <w:rPr>
       <w:sz w:val="24"/>
+    </w:rPr>
+  </w:style>
+  <w:style w:type="paragraph" w:customStyle="1" w:styleId="Style0">
+    <w:name w:val="Style0"/>
+    <w:rsid w:val="00275797"/>
+    <w:pPr>
+      <w:autoSpaceDE w:val="0"/>
+      <w:autoSpaceDN w:val="0"/>
+      <w:adjustRightInd w:val="0"/>
+    </w:pPr>
+    <w:rPr>
+      <w:rFonts w:ascii="Arial" w:hAnsi="Arial" w:cs="Arial"/>
+      <w:sz w:val="24"/>
+      <w:szCs w:val="24"/>
     </w:rPr>
   </w:style>
 </w:styles>

</xml_diff>